<commit_message>
update 学习单&PPT of C3C4 by li&su
</commit_message>
<xml_diff>
--- a/课程/第3章 智能小白/第1-2节-无线控制：遥控小车/第2节-学习单.docx
+++ b/课程/第3章 智能小白/第1-2节-无线控制：遥控小车/第2节-学习单.docx
@@ -11,16 +11,16 @@
         <mc:AlternateContent>
           <mc:Choice Requires="wps">
             <w:drawing>
-              <wp:anchor distT="0" distB="0" distL="114300" distR="114300" simplePos="0" relativeHeight="251660288" behindDoc="0" locked="0" layoutInCell="1" allowOverlap="1" wp14:anchorId="67A55761" wp14:editId="3D0D31AF">
+              <wp:anchor distT="0" distB="0" distL="114300" distR="114300" simplePos="0" relativeHeight="251660288" behindDoc="0" locked="0" layoutInCell="1" allowOverlap="1" wp14:anchorId="67A55761" wp14:editId="1F8E3BC3">
                 <wp:simplePos x="0" y="0"/>
                 <wp:positionH relativeFrom="margin">
-                  <wp:align>left</wp:align>
+                  <wp:posOffset>-28575</wp:posOffset>
                 </wp:positionH>
                 <wp:positionV relativeFrom="paragraph">
-                  <wp:posOffset>-66040</wp:posOffset>
+                  <wp:posOffset>-46990</wp:posOffset>
                 </wp:positionV>
-                <wp:extent cx="6896100" cy="857250"/>
-                <wp:effectExtent l="0" t="0" r="19050" b="19050"/>
+                <wp:extent cx="6896100" cy="914400"/>
+                <wp:effectExtent l="0" t="0" r="12700" b="12700"/>
                 <wp:wrapNone/>
                 <wp:docPr id="2" name="文本框 2"/>
                 <wp:cNvGraphicFramePr/>
@@ -31,7 +31,7 @@
                       <wps:spPr>
                         <a:xfrm>
                           <a:off x="0" y="0"/>
-                          <a:ext cx="6896100" cy="857250"/>
+                          <a:ext cx="6896100" cy="914400"/>
                         </a:xfrm>
                         <a:prstGeom prst="rect">
                           <a:avLst/>
@@ -137,7 +137,7 @@
                 <v:stroke joinstyle="miter"/>
                 <v:path gradientshapeok="t" o:connecttype="rect"/>
               </v:shapetype>
-              <v:shape id="文本框 2" o:spid="_x0000_s1026" type="#_x0000_t202" style="position:absolute;left:0;text-align:left;margin-left:0;margin-top:-5.2pt;width:543pt;height:67.5pt;z-index:251660288;visibility:visible;mso-wrap-style:square;mso-width-percent:0;mso-height-percent:0;mso-wrap-distance-left:9pt;mso-wrap-distance-top:0;mso-wrap-distance-right:9pt;mso-wrap-distance-bottom:0;mso-position-horizontal:left;mso-position-horizontal-relative:margin;mso-position-vertical:absolute;mso-position-vertical-relative:text;mso-width-percent:0;mso-height-percent:0;mso-width-relative:margin;mso-height-relative:margin;v-text-anchor:top" o:gfxdata="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" fillcolor="#b5bf83 [1311]" strokeweight=".5pt">
+              <v:shape id="文本框 2" o:spid="_x0000_s1026" type="#_x0000_t202" style="position:absolute;left:0;text-align:left;margin-left:-2.25pt;margin-top:-3.7pt;width:543pt;height:1in;z-index:251660288;visibility:visible;mso-wrap-style:square;mso-width-percent:0;mso-height-percent:0;mso-wrap-distance-left:9pt;mso-wrap-distance-top:0;mso-wrap-distance-right:9pt;mso-wrap-distance-bottom:0;mso-position-horizontal:absolute;mso-position-horizontal-relative:margin;mso-position-vertical:absolute;mso-position-vertical-relative:text;mso-width-percent:0;mso-height-percent:0;mso-width-relative:margin;mso-height-relative:margin;v-text-anchor:top" o:gfxdata="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" fillcolor="#b5bf83 [1311]" strokeweight=".5pt">
                 <v:textbox>
                   <w:txbxContent>
                     <w:p>
@@ -216,16 +216,132 @@
         <mc:AlternateContent>
           <mc:Choice Requires="wps">
             <w:drawing>
-              <wp:anchor distT="0" distB="0" distL="114300" distR="114300" simplePos="0" relativeHeight="251659264" behindDoc="0" locked="0" layoutInCell="1" allowOverlap="1" wp14:anchorId="639B0A94" wp14:editId="0392E701">
+              <wp:anchor distT="0" distB="0" distL="114300" distR="114300" simplePos="0" relativeHeight="251658239" behindDoc="0" locked="0" layoutInCell="1" allowOverlap="1" wp14:anchorId="4B19E49E" wp14:editId="50364BE5">
+                <wp:simplePos x="0" y="0"/>
+                <wp:positionH relativeFrom="column">
+                  <wp:posOffset>-360045</wp:posOffset>
+                </wp:positionH>
+                <wp:positionV relativeFrom="paragraph">
+                  <wp:posOffset>-151765</wp:posOffset>
+                </wp:positionV>
+                <wp:extent cx="7537450" cy="1122947"/>
+                <wp:effectExtent l="0" t="0" r="19050" b="7620"/>
+                <wp:wrapNone/>
+                <wp:docPr id="7" name="文本框 7"/>
+                <wp:cNvGraphicFramePr/>
+                <a:graphic xmlns:a="http://schemas.openxmlformats.org/drawingml/2006/main">
+                  <a:graphicData uri="http://schemas.microsoft.com/office/word/2010/wordprocessingShape">
+                    <wps:wsp>
+                      <wps:cNvSpPr txBox="1"/>
+                      <wps:spPr>
+                        <a:xfrm>
+                          <a:off x="0" y="0"/>
+                          <a:ext cx="7537450" cy="1122947"/>
+                        </a:xfrm>
+                        <a:prstGeom prst="rect">
+                          <a:avLst/>
+                        </a:prstGeom>
+                        <a:solidFill>
+                          <a:schemeClr val="tx2">
+                            <a:lumMod val="60000"/>
+                            <a:lumOff val="40000"/>
+                          </a:schemeClr>
+                        </a:solidFill>
+                        <a:ln w="6350">
+                          <a:solidFill>
+                            <a:prstClr val="black"/>
+                          </a:solidFill>
+                        </a:ln>
+                      </wps:spPr>
+                      <wps:txbx>
+                        <w:txbxContent>
+                          <w:p>
+                            <w:pPr>
+                              <w:tabs>
+                                <w:tab w:val="left" w:pos="2997"/>
+                              </w:tabs>
+                            </w:pPr>
+                          </w:p>
+                          <w:p>
+                            <w:pPr>
+                              <w:tabs>
+                                <w:tab w:val="left" w:pos="2997"/>
+                              </w:tabs>
+                            </w:pPr>
+                            <w:r>
+                              <w:t xml:space="preserve">                   </w:t>
+                            </w:r>
+                            <w:bookmarkStart w:id="0" w:name="_GoBack"/>
+                            <w:r>
+                              <w:t xml:space="preserve">             </w:t>
+                            </w:r>
+                            <w:bookmarkEnd w:id="0"/>
+                          </w:p>
+                        </w:txbxContent>
+                      </wps:txbx>
+                      <wps:bodyPr rot="0" spcFirstLastPara="0" vertOverflow="overflow" horzOverflow="overflow" vert="horz" wrap="square" lIns="91440" tIns="45720" rIns="91440" bIns="45720" numCol="1" spcCol="0" rtlCol="0" fromWordArt="0" anchor="t" anchorCtr="0" forceAA="0" compatLnSpc="1">
+                        <a:noAutofit/>
+                      </wps:bodyPr>
+                    </wps:wsp>
+                  </a:graphicData>
+                </a:graphic>
+                <wp14:sizeRelV relativeFrom="margin">
+                  <wp14:pctHeight>0</wp14:pctHeight>
+                </wp14:sizeRelV>
+              </wp:anchor>
+            </w:drawing>
+          </mc:Choice>
+          <mc:Fallback>
+            <w:pict>
+              <v:shape w14:anchorId="4B19E49E" id="文本框 7" o:spid="_x0000_s1027" type="#_x0000_t202" style="position:absolute;left:0;text-align:left;margin-left:-28.35pt;margin-top:-11.95pt;width:593.5pt;height:88.4pt;z-index:251658239;visibility:visible;mso-wrap-style:square;mso-height-percent:0;mso-wrap-distance-left:9pt;mso-wrap-distance-top:0;mso-wrap-distance-right:9pt;mso-wrap-distance-bottom:0;mso-position-horizontal:absolute;mso-position-horizontal-relative:text;mso-position-vertical:absolute;mso-position-vertical-relative:text;mso-height-percent:0;mso-height-relative:margin;v-text-anchor:top" o:gfxdata="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" fillcolor="#8a964e [1951]" strokeweight=".5pt">
+                <v:textbox>
+                  <w:txbxContent>
+                    <w:p>
+                      <w:pPr>
+                        <w:tabs>
+                          <w:tab w:val="left" w:pos="2997"/>
+                        </w:tabs>
+                      </w:pPr>
+                    </w:p>
+                    <w:p>
+                      <w:pPr>
+                        <w:tabs>
+                          <w:tab w:val="left" w:pos="2997"/>
+                        </w:tabs>
+                      </w:pPr>
+                      <w:r>
+                        <w:t xml:space="preserve">                   </w:t>
+                      </w:r>
+                      <w:bookmarkStart w:id="1" w:name="_GoBack"/>
+                      <w:r>
+                        <w:t xml:space="preserve">             </w:t>
+                      </w:r>
+                      <w:bookmarkEnd w:id="1"/>
+                    </w:p>
+                  </w:txbxContent>
+                </v:textbox>
+              </v:shape>
+            </w:pict>
+          </mc:Fallback>
+        </mc:AlternateContent>
+      </w:r>
+      <w:r>
+        <w:rPr>
+          <w:noProof/>
+        </w:rPr>
+        <mc:AlternateContent>
+          <mc:Choice Requires="wps">
+            <w:drawing>
+              <wp:anchor distT="0" distB="0" distL="114300" distR="114300" simplePos="0" relativeHeight="251659264" behindDoc="0" locked="0" layoutInCell="1" allowOverlap="1" wp14:anchorId="639B0A94" wp14:editId="2F5268DD">
                 <wp:simplePos x="0" y="0"/>
                 <wp:positionH relativeFrom="page">
-                  <wp:align>right</wp:align>
+                  <wp:posOffset>0</wp:posOffset>
                 </wp:positionH>
                 <wp:positionV relativeFrom="paragraph">
-                  <wp:posOffset>-144765</wp:posOffset>
+                  <wp:posOffset>-577650</wp:posOffset>
                 </wp:positionV>
-                <wp:extent cx="7538483" cy="1031358"/>
-                <wp:effectExtent l="0" t="0" r="24765" b="16510"/>
+                <wp:extent cx="7538085" cy="212943"/>
+                <wp:effectExtent l="0" t="0" r="18415" b="15875"/>
                 <wp:wrapNone/>
                 <wp:docPr id="1" name="文本框 1"/>
                 <wp:cNvGraphicFramePr/>
@@ -236,7 +352,7 @@
                       <wps:spPr>
                         <a:xfrm>
                           <a:off x="0" y="0"/>
-                          <a:ext cx="7538483" cy="1031358"/>
+                          <a:ext cx="7538085" cy="212943"/>
                         </a:xfrm>
                         <a:prstGeom prst="rect">
                           <a:avLst/>
@@ -291,7 +407,7 @@
           </mc:Choice>
           <mc:Fallback>
             <w:pict>
-              <v:shape w14:anchorId="639B0A94" id="文本框 1" o:spid="_x0000_s1027" type="#_x0000_t202" style="position:absolute;left:0;text-align:left;margin-left:542.4pt;margin-top:-11.4pt;width:593.6pt;height:81.2pt;z-index:251659264;visibility:visible;mso-wrap-style:square;mso-height-percent:0;mso-wrap-distance-left:9pt;mso-wrap-distance-top:0;mso-wrap-distance-right:9pt;mso-wrap-distance-bottom:0;mso-position-horizontal:right;mso-position-horizontal-relative:page;mso-position-vertical:absolute;mso-position-vertical-relative:text;mso-height-percent:0;mso-height-relative:margin;v-text-anchor:top" o:gfxdata="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" fillcolor="#8a964e [1951]" strokeweight=".5pt">
+              <v:shape w14:anchorId="639B0A94" id="文本框 1" o:spid="_x0000_s1028" type="#_x0000_t202" style="position:absolute;left:0;text-align:left;margin-left:0;margin-top:-45.5pt;width:593.55pt;height:16.75pt;z-index:251659264;visibility:visible;mso-wrap-style:square;mso-height-percent:0;mso-wrap-distance-left:9pt;mso-wrap-distance-top:0;mso-wrap-distance-right:9pt;mso-wrap-distance-bottom:0;mso-position-horizontal:absolute;mso-position-horizontal-relative:page;mso-position-vertical:absolute;mso-position-vertical-relative:text;mso-height-percent:0;mso-height-relative:margin;v-text-anchor:top" o:gfxdata="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" fillcolor="#8a964e [1951]" strokeweight=".5pt">
                 <v:textbox>
                   <w:txbxContent>
                     <w:p>
@@ -300,18 +416,20 @@
                           <w:tab w:val="left" w:pos="2997"/>
                         </w:tabs>
                       </w:pPr>
+                      <w:bookmarkStart w:id="1" w:name="_GoBack"/>
                     </w:p>
                     <w:p>
                       <w:pPr>
                         <w:tabs>
                           <w:tab w:val="left" w:pos="2997"/>
                         </w:tabs>
-                        <w:rPr>
-                          <w:rFonts w:hint="eastAsia"/>
-                        </w:rPr>
                       </w:pPr>
                       <w:r>
-                        <w:t xml:space="preserve">                                </w:t>
+                        <w:t xml:space="preserve">            </w:t>
+                      </w:r>
+                      <w:bookmarkEnd w:id="1"/>
+                      <w:r>
+                        <w:t xml:space="preserve">                    </w:t>
                       </w:r>
                     </w:p>
                   </w:txbxContent>
@@ -346,6 +464,7 @@
     </w:p>
     <w:p>
       <w:pPr>
+        <w:spacing w:line="400" w:lineRule="exact"/>
         <w:ind w:firstLineChars="200" w:firstLine="420"/>
         <w:jc w:val="left"/>
         <w:rPr>
@@ -358,11 +477,26 @@
           <w:rFonts w:ascii="宋体" w:hAnsi="宋体" w:hint="eastAsia"/>
           <w:szCs w:val="21"/>
         </w:rPr>
-        <w:t>或许是人类又想偷懒了，发明了汽车代步之后连车都不想自己驾驶了，又或者是人类总是违规驾驶，引起了很多交通事故，总之，有那么一群人发明了自动驾驶技术，现在，自动驾驶技术也日趋成熟，那么？同学们想不想体验一把或者学习一下自动驾驶技术呢？</w:t>
-      </w:r>
-    </w:p>
-    <w:p>
-      <w:pPr>
+        <w:t>或许是人类又想偷懒了，发明了汽车代步之后连车都不想自己驾驶了，又或者是人类总是违规驾驶，引起了很多交通事故，总之，有那么一群人发明了自动驾</w:t>
+      </w:r>
+      <w:r>
+        <w:rPr>
+          <w:rFonts w:ascii="宋体" w:hAnsi="宋体" w:hint="eastAsia"/>
+          <w:szCs w:val="21"/>
+        </w:rPr>
+        <w:t>驶技术，现在，自动驾驶技术也日趋成熟，那么？同学们想不想体验</w:t>
+      </w:r>
+      <w:r>
+        <w:rPr>
+          <w:rFonts w:ascii="宋体" w:hAnsi="宋体" w:hint="eastAsia"/>
+          <w:szCs w:val="21"/>
+        </w:rPr>
+        <w:t>或者学习一下自动驾驶技术呢？</w:t>
+      </w:r>
+    </w:p>
+    <w:p>
+      <w:pPr>
+        <w:spacing w:line="400" w:lineRule="exact"/>
         <w:rPr>
           <w:rFonts w:ascii="黑体" w:eastAsia="黑体" w:hAnsi="黑体"/>
           <w:sz w:val="36"/>
@@ -388,9 +522,8 @@
           <w:rFonts w:ascii="宋体" w:hAnsi="宋体"/>
           <w:szCs w:val="21"/>
         </w:rPr>
-        <w:t>好的，我知道同学们都非常的期待能学习自动驾驶技术，但是俗话说万丈高楼平地起，在学习自动驾驶技术之前我需要教会大家如何去驱动一辆小车。如果你小时候喜欢赛车的话，那么我相信这节课非常的适合你，如果你小时候不喜欢赛车的话，那老师认为经过这节课之后你会喜欢我们的</w:t>
-      </w:r>
-      <w:proofErr w:type="spellStart"/>
+        <w:t>我知道同学们都非常的期待能学习自动驾驶技术，但是俗话说万丈高楼平地起，在学习自动驾驶技术之前我需要教会大家如何去驱动一辆小车。如果你小时候喜欢赛车的话，那么我相信这节课非常的适合你，如果你小时候不喜欢赛车的话，那老师认为经过这节课之后你会喜欢我们的</w:t>
+      </w:r>
       <w:r>
         <w:rPr>
           <w:rFonts w:ascii="宋体" w:hAnsi="宋体"/>
@@ -398,7 +531,6 @@
         </w:rPr>
         <w:t>WiFi</w:t>
       </w:r>
-      <w:proofErr w:type="spellEnd"/>
       <w:r>
         <w:rPr>
           <w:rFonts w:ascii="宋体" w:hAnsi="宋体"/>
@@ -406,7 +538,6 @@
         </w:rPr>
         <w:t>小车的，这节课你们会亲手实现一辆可以通过网页去控制</w:t>
       </w:r>
-      <w:proofErr w:type="spellStart"/>
       <w:r>
         <w:rPr>
           <w:rFonts w:ascii="宋体" w:hAnsi="宋体"/>
@@ -414,7 +545,6 @@
         </w:rPr>
         <w:t>WiFi</w:t>
       </w:r>
-      <w:proofErr w:type="spellEnd"/>
       <w:r>
         <w:rPr>
           <w:rFonts w:ascii="宋体" w:hAnsi="宋体"/>
@@ -422,6 +552,22 @@
         </w:rPr>
         <w:t>小车</w:t>
       </w:r>
+      <w:r>
+        <w:rPr>
+          <w:rFonts w:ascii="宋体" w:hAnsi="宋体" w:hint="eastAsia"/>
+          <w:szCs w:val="21"/>
+        </w:rPr>
+        <w:t>。</w:t>
+      </w:r>
+    </w:p>
+    <w:p>
+      <w:pPr>
+        <w:rPr>
+          <w:rFonts w:ascii="黑体" w:eastAsia="黑体" w:hAnsi="黑体"/>
+          <w:sz w:val="36"/>
+          <w:szCs w:val="36"/>
+        </w:rPr>
+      </w:pPr>
     </w:p>
     <w:p>
       <w:pPr>
@@ -466,16 +612,16 @@
         <mc:AlternateContent>
           <mc:Choice Requires="wps">
             <w:drawing>
-              <wp:anchor distT="0" distB="0" distL="114300" distR="114300" simplePos="0" relativeHeight="251663360" behindDoc="0" locked="0" layoutInCell="1" allowOverlap="1" wp14:anchorId="4629C18B" wp14:editId="41255CBD">
+              <wp:anchor distT="0" distB="0" distL="114300" distR="114300" simplePos="0" relativeHeight="251663360" behindDoc="0" locked="0" layoutInCell="1" allowOverlap="1" wp14:anchorId="4629C18B" wp14:editId="36A57220">
                 <wp:simplePos x="0" y="0"/>
                 <wp:positionH relativeFrom="column">
-                  <wp:posOffset>36195</wp:posOffset>
+                  <wp:posOffset>-11389</wp:posOffset>
                 </wp:positionH>
                 <wp:positionV relativeFrom="paragraph">
-                  <wp:posOffset>38736</wp:posOffset>
+                  <wp:posOffset>33417</wp:posOffset>
                 </wp:positionV>
-                <wp:extent cx="3230880" cy="1097280"/>
-                <wp:effectExtent l="0" t="0" r="26670" b="26670"/>
+                <wp:extent cx="3236581" cy="876822"/>
+                <wp:effectExtent l="0" t="0" r="15240" b="12700"/>
                 <wp:wrapNone/>
                 <wp:docPr id="8" name="文本框 8"/>
                 <wp:cNvGraphicFramePr/>
@@ -486,7 +632,7 @@
                       <wps:spPr>
                         <a:xfrm>
                           <a:off x="0" y="0"/>
-                          <a:ext cx="3230880" cy="1097280"/>
+                          <a:ext cx="3236581" cy="876822"/>
                         </a:xfrm>
                         <a:prstGeom prst="rect">
                           <a:avLst/>
@@ -536,7 +682,7 @@
           </mc:Choice>
           <mc:Fallback>
             <w:pict>
-              <v:shape w14:anchorId="4629C18B" id="文本框 8" o:spid="_x0000_s1028" type="#_x0000_t202" style="position:absolute;left:0;text-align:left;margin-left:2.85pt;margin-top:3.05pt;width:254.4pt;height:86.4pt;z-index:251663360;visibility:visible;mso-wrap-style:square;mso-width-percent:0;mso-height-percent:0;mso-wrap-distance-left:9pt;mso-wrap-distance-top:0;mso-wrap-distance-right:9pt;mso-wrap-distance-bottom:0;mso-position-horizontal:absolute;mso-position-horizontal-relative:text;mso-position-vertical:absolute;mso-position-vertical-relative:text;mso-width-percent:0;mso-height-percent:0;mso-width-relative:margin;mso-height-relative:margin;v-text-anchor:top" o:gfxdata="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" fillcolor="#edefe0 [351]" strokeweight=".5pt">
+              <v:shape w14:anchorId="4629C18B" id="文本框 8" o:spid="_x0000_s1029" type="#_x0000_t202" style="position:absolute;left:0;text-align:left;margin-left:-.9pt;margin-top:2.65pt;width:254.85pt;height:69.05pt;z-index:251663360;visibility:visible;mso-wrap-style:square;mso-width-percent:0;mso-height-percent:0;mso-wrap-distance-left:9pt;mso-wrap-distance-top:0;mso-wrap-distance-right:9pt;mso-wrap-distance-bottom:0;mso-position-horizontal:absolute;mso-position-horizontal-relative:text;mso-position-vertical:absolute;mso-position-vertical-relative:text;mso-width-percent:0;mso-height-percent:0;mso-width-relative:margin;mso-height-relative:margin;v-text-anchor:top" o:gfxdata="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" fillcolor="#edefe0 [351]" strokeweight=".5pt">
                 <v:textbox>
                   <w:txbxContent>
                     <w:p>
@@ -558,9 +704,6 @@
     </w:p>
     <w:p/>
     <w:p/>
-    <w:p/>
-    <w:p/>
-    <w:p/>
     <w:p>
       <w:pPr>
         <w:rPr>
@@ -569,6 +712,15 @@
           <w:szCs w:val="36"/>
         </w:rPr>
       </w:pPr>
+    </w:p>
+    <w:p>
+      <w:pPr>
+        <w:rPr>
+          <w:rFonts w:ascii="黑体" w:eastAsia="黑体" w:hAnsi="黑体"/>
+          <w:sz w:val="36"/>
+          <w:szCs w:val="36"/>
+        </w:rPr>
+      </w:pPr>
       <w:r>
         <w:rPr>
           <w:rFonts w:ascii="黑体" w:eastAsia="黑体" w:hAnsi="黑体" w:hint="eastAsia"/>
@@ -617,23 +769,13 @@
           <w:szCs w:val="21"/>
         </w:rPr>
       </w:pPr>
-      <w:proofErr w:type="spellStart"/>
       <w:r>
         <w:rPr>
           <w:rFonts w:ascii="宋体" w:eastAsia="宋体" w:hAnsi="宋体"/>
           <w:b/>
           <w:szCs w:val="21"/>
         </w:rPr>
-        <w:t>digitalWrite</w:t>
-      </w:r>
-      <w:proofErr w:type="spellEnd"/>
-      <w:r>
-        <w:rPr>
-          <w:rFonts w:ascii="宋体" w:eastAsia="宋体" w:hAnsi="宋体"/>
-          <w:b/>
-          <w:szCs w:val="21"/>
-        </w:rPr>
-        <w:t xml:space="preserve">(AE, HIGH); </w:t>
+        <w:t xml:space="preserve">digitalWrite(AE, HIGH); </w:t>
       </w:r>
       <w:r>
         <w:rPr>
@@ -666,23 +808,13 @@
           <w:szCs w:val="21"/>
         </w:rPr>
       </w:pPr>
-      <w:proofErr w:type="spellStart"/>
       <w:r>
         <w:rPr>
           <w:rFonts w:ascii="宋体" w:eastAsia="宋体" w:hAnsi="宋体"/>
           <w:b/>
           <w:szCs w:val="21"/>
         </w:rPr>
-        <w:t>digitalWrite</w:t>
-      </w:r>
-      <w:proofErr w:type="spellEnd"/>
-      <w:r>
-        <w:rPr>
-          <w:rFonts w:ascii="宋体" w:eastAsia="宋体" w:hAnsi="宋体"/>
-          <w:b/>
-          <w:szCs w:val="21"/>
-        </w:rPr>
-        <w:t xml:space="preserve">(AD, HIGH); </w:t>
+        <w:t xml:space="preserve">digitalWrite(AD, HIGH); </w:t>
       </w:r>
       <w:r>
         <w:rPr>
@@ -715,6 +847,13 @@
           <w:szCs w:val="21"/>
         </w:rPr>
       </w:pPr>
+      <w:r>
+        <w:rPr>
+          <w:rFonts w:ascii="宋体" w:eastAsia="宋体" w:hAnsi="宋体"/>
+          <w:szCs w:val="21"/>
+        </w:rPr>
+        <w:t>假如我要让电机A反转，只需要这样写：</w:t>
+      </w:r>
     </w:p>
     <w:p>
       <w:pPr>
@@ -728,9 +867,38 @@
       <w:r>
         <w:rPr>
           <w:rFonts w:ascii="宋体" w:eastAsia="宋体" w:hAnsi="宋体"/>
-          <w:szCs w:val="21"/>
-        </w:rPr>
-        <w:t>假如我要让电机A反转，只需要这样写：</w:t>
+          <w:b/>
+          <w:szCs w:val="21"/>
+        </w:rPr>
+        <w:t xml:space="preserve">digitalWrite(AE, HIGH); </w:t>
+      </w:r>
+      <w:r>
+        <w:rPr>
+          <w:rFonts w:ascii="宋体" w:eastAsia="宋体" w:hAnsi="宋体"/>
+          <w:szCs w:val="21"/>
+        </w:rPr>
+        <w:t xml:space="preserve"> </w:t>
+      </w:r>
+      <w:r>
+        <w:rPr>
+          <w:rFonts w:ascii="宋体" w:eastAsia="宋体" w:hAnsi="宋体" w:hint="eastAsia"/>
+          <w:szCs w:val="21"/>
+        </w:rPr>
+        <w:t>/</w:t>
+      </w:r>
+      <w:r>
+        <w:rPr>
+          <w:rFonts w:ascii="宋体" w:eastAsia="宋体" w:hAnsi="宋体"/>
+          <w:szCs w:val="21"/>
+        </w:rPr>
+        <w:t>/</w:t>
+      </w:r>
+      <w:r>
+        <w:rPr>
+          <w:rFonts w:ascii="宋体" w:eastAsia="宋体" w:hAnsi="宋体" w:hint="eastAsia"/>
+          <w:szCs w:val="21"/>
+        </w:rPr>
+        <w:t>向AE输出高电压，让电机A工作</w:t>
       </w:r>
     </w:p>
     <w:p>
@@ -742,30 +910,20 @@
           <w:szCs w:val="21"/>
         </w:rPr>
       </w:pPr>
-      <w:proofErr w:type="spellStart"/>
       <w:r>
         <w:rPr>
           <w:rFonts w:ascii="宋体" w:eastAsia="宋体" w:hAnsi="宋体"/>
           <w:b/>
           <w:szCs w:val="21"/>
         </w:rPr>
-        <w:t>digitalWrite</w:t>
-      </w:r>
-      <w:proofErr w:type="spellEnd"/>
-      <w:r>
-        <w:rPr>
-          <w:rFonts w:ascii="宋体" w:eastAsia="宋体" w:hAnsi="宋体"/>
-          <w:b/>
-          <w:szCs w:val="21"/>
-        </w:rPr>
-        <w:t xml:space="preserve">(AE, HIGH); </w:t>
-      </w:r>
-      <w:r>
-        <w:rPr>
-          <w:rFonts w:ascii="宋体" w:eastAsia="宋体" w:hAnsi="宋体"/>
-          <w:szCs w:val="21"/>
-        </w:rPr>
-        <w:t xml:space="preserve"> </w:t>
+        <w:t xml:space="preserve">digitalWrite(AD, LOW); </w:t>
+      </w:r>
+      <w:r>
+        <w:rPr>
+          <w:rFonts w:ascii="宋体" w:eastAsia="宋体" w:hAnsi="宋体"/>
+          <w:szCs w:val="21"/>
+        </w:rPr>
+        <w:t xml:space="preserve">  </w:t>
       </w:r>
       <w:r>
         <w:rPr>
@@ -786,7 +944,7 @@
           <w:rFonts w:ascii="宋体" w:eastAsia="宋体" w:hAnsi="宋体" w:hint="eastAsia"/>
           <w:szCs w:val="21"/>
         </w:rPr>
-        <w:t>向AE输出高电压，让电机A工作</w:t>
+        <w:t>向AD输出低电压，让电机A反转</w:t>
       </w:r>
     </w:p>
     <w:p>
@@ -798,51 +956,26 @@
           <w:szCs w:val="21"/>
         </w:rPr>
       </w:pPr>
-      <w:proofErr w:type="spellStart"/>
-      <w:r>
-        <w:rPr>
-          <w:rFonts w:ascii="宋体" w:eastAsia="宋体" w:hAnsi="宋体"/>
-          <w:b/>
-          <w:szCs w:val="21"/>
-        </w:rPr>
-        <w:t>digitalWrite</w:t>
-      </w:r>
-      <w:proofErr w:type="spellEnd"/>
-      <w:r>
-        <w:rPr>
-          <w:rFonts w:ascii="宋体" w:eastAsia="宋体" w:hAnsi="宋体"/>
-          <w:b/>
-          <w:szCs w:val="21"/>
-        </w:rPr>
-        <w:t xml:space="preserve">(AD, LOW); </w:t>
-      </w:r>
-      <w:r>
-        <w:rPr>
-          <w:rFonts w:ascii="宋体" w:eastAsia="宋体" w:hAnsi="宋体"/>
-          <w:szCs w:val="21"/>
-        </w:rPr>
-        <w:t xml:space="preserve">  </w:t>
+      <w:r>
+        <w:rPr>
+          <w:rFonts w:ascii="宋体" w:eastAsia="宋体" w:hAnsi="宋体"/>
+          <w:szCs w:val="21"/>
+        </w:rPr>
+        <w:t>假如我</w:t>
       </w:r>
       <w:r>
         <w:rPr>
           <w:rFonts w:ascii="宋体" w:eastAsia="宋体" w:hAnsi="宋体" w:hint="eastAsia"/>
           <w:szCs w:val="21"/>
         </w:rPr>
-        <w:t>/</w:t>
-      </w:r>
-      <w:r>
-        <w:rPr>
-          <w:rFonts w:ascii="宋体" w:eastAsia="宋体" w:hAnsi="宋体"/>
-          <w:szCs w:val="21"/>
-        </w:rPr>
-        <w:t>/</w:t>
-      </w:r>
-      <w:r>
-        <w:rPr>
-          <w:rFonts w:ascii="宋体" w:eastAsia="宋体" w:hAnsi="宋体" w:hint="eastAsia"/>
-          <w:szCs w:val="21"/>
-        </w:rPr>
-        <w:t>向AD输出低电压，让电机A反转</w:t>
+        <w:t>们</w:t>
+      </w:r>
+      <w:r>
+        <w:rPr>
+          <w:rFonts w:ascii="宋体" w:eastAsia="宋体" w:hAnsi="宋体"/>
+          <w:szCs w:val="21"/>
+        </w:rPr>
+        <w:t>要让电机A停止转动，只需要一行代码：</w:t>
       </w:r>
     </w:p>
     <w:p>
@@ -854,6 +987,42 @@
           <w:szCs w:val="21"/>
         </w:rPr>
       </w:pPr>
+      <w:r>
+        <w:rPr>
+          <w:rFonts w:ascii="宋体" w:eastAsia="宋体" w:hAnsi="宋体"/>
+          <w:b/>
+          <w:szCs w:val="21"/>
+        </w:rPr>
+        <w:t xml:space="preserve">digitalWrite(AE, LOW);  </w:t>
+      </w:r>
+      <w:r>
+        <w:rPr>
+          <w:rFonts w:ascii="宋体" w:eastAsia="宋体" w:hAnsi="宋体"/>
+          <w:szCs w:val="21"/>
+        </w:rPr>
+        <w:t xml:space="preserve"> </w:t>
+      </w:r>
+      <w:r>
+        <w:rPr>
+          <w:rFonts w:ascii="宋体" w:eastAsia="宋体" w:hAnsi="宋体" w:hint="eastAsia"/>
+          <w:szCs w:val="21"/>
+        </w:rPr>
+        <w:t>/</w:t>
+      </w:r>
+      <w:r>
+        <w:rPr>
+          <w:rFonts w:ascii="宋体" w:eastAsia="宋体" w:hAnsi="宋体"/>
+          <w:szCs w:val="21"/>
+        </w:rPr>
+        <w:t>/</w:t>
+      </w:r>
+      <w:r>
+        <w:rPr>
+          <w:rFonts w:ascii="宋体" w:eastAsia="宋体" w:hAnsi="宋体" w:hint="eastAsia"/>
+          <w:szCs w:val="21"/>
+        </w:rPr>
+        <w:t>向AE输出低电压，让电机A工作</w:t>
+      </w:r>
     </w:p>
     <w:p>
       <w:pPr>
@@ -864,157 +1033,30 @@
           <w:szCs w:val="21"/>
         </w:rPr>
       </w:pPr>
-      <w:r>
-        <w:rPr>
-          <w:rFonts w:ascii="宋体" w:eastAsia="宋体" w:hAnsi="宋体"/>
-          <w:szCs w:val="21"/>
-        </w:rPr>
-        <w:t>假如我</w:t>
-      </w:r>
-      <w:r>
-        <w:rPr>
-          <w:rFonts w:ascii="宋体" w:eastAsia="宋体" w:hAnsi="宋体" w:hint="eastAsia"/>
-          <w:szCs w:val="21"/>
-        </w:rPr>
-        <w:t>们</w:t>
-      </w:r>
-      <w:r>
-        <w:rPr>
-          <w:rFonts w:ascii="宋体" w:eastAsia="宋体" w:hAnsi="宋体"/>
-          <w:szCs w:val="21"/>
-        </w:rPr>
-        <w:t>要让电机A停止转动，只需</w:t>
-      </w:r>
-      <w:proofErr w:type="gramStart"/>
-      <w:r>
-        <w:rPr>
-          <w:rFonts w:ascii="宋体" w:eastAsia="宋体" w:hAnsi="宋体"/>
-          <w:szCs w:val="21"/>
-        </w:rPr>
-        <w:t>要一行</w:t>
-      </w:r>
-      <w:proofErr w:type="gramEnd"/>
-      <w:r>
-        <w:rPr>
-          <w:rFonts w:ascii="宋体" w:eastAsia="宋体" w:hAnsi="宋体"/>
-          <w:szCs w:val="21"/>
-        </w:rPr>
-        <w:t>代码：</w:t>
-      </w:r>
-    </w:p>
-    <w:p>
-      <w:pPr>
-        <w:spacing w:line="400" w:lineRule="exact"/>
-        <w:jc w:val="left"/>
-        <w:rPr>
-          <w:rFonts w:ascii="宋体" w:eastAsia="宋体" w:hAnsi="宋体"/>
-          <w:szCs w:val="21"/>
-        </w:rPr>
-      </w:pPr>
-      <w:proofErr w:type="spellStart"/>
-      <w:r>
-        <w:rPr>
-          <w:rFonts w:ascii="宋体" w:eastAsia="宋体" w:hAnsi="宋体"/>
+    </w:p>
+    <w:p>
+      <w:pPr>
+        <w:rPr>
+          <w:rFonts w:ascii="宋体" w:eastAsia="宋体" w:hAnsi="宋体"/>
+          <w:szCs w:val="21"/>
+        </w:rPr>
+      </w:pPr>
+    </w:p>
+    <w:p>
+      <w:pPr>
+        <w:rPr>
           <w:b/>
-          <w:szCs w:val="21"/>
-        </w:rPr>
-        <w:t>digitalWrite</w:t>
-      </w:r>
-      <w:proofErr w:type="spellEnd"/>
-      <w:r>
-        <w:rPr>
-          <w:rFonts w:ascii="宋体" w:eastAsia="宋体" w:hAnsi="宋体"/>
+          <w:sz w:val="28"/>
+          <w:szCs w:val="28"/>
+        </w:rPr>
+      </w:pPr>
+    </w:p>
+    <w:p>
+      <w:pPr>
+        <w:rPr>
           <w:b/>
-          <w:szCs w:val="21"/>
-        </w:rPr>
-        <w:t xml:space="preserve">(AE, LOW);  </w:t>
-      </w:r>
-      <w:r>
-        <w:rPr>
-          <w:rFonts w:ascii="宋体" w:eastAsia="宋体" w:hAnsi="宋体"/>
-          <w:szCs w:val="21"/>
-        </w:rPr>
-        <w:t xml:space="preserve"> </w:t>
-      </w:r>
-      <w:r>
-        <w:rPr>
-          <w:rFonts w:ascii="宋体" w:eastAsia="宋体" w:hAnsi="宋体" w:hint="eastAsia"/>
-          <w:szCs w:val="21"/>
-        </w:rPr>
-        <w:t>/</w:t>
-      </w:r>
-      <w:r>
-        <w:rPr>
-          <w:rFonts w:ascii="宋体" w:eastAsia="宋体" w:hAnsi="宋体"/>
-          <w:szCs w:val="21"/>
-        </w:rPr>
-        <w:t>/</w:t>
-      </w:r>
-      <w:r>
-        <w:rPr>
-          <w:rFonts w:ascii="宋体" w:eastAsia="宋体" w:hAnsi="宋体" w:hint="eastAsia"/>
-          <w:szCs w:val="21"/>
-        </w:rPr>
-        <w:t>向AE输出低电压，让电机A工作</w:t>
-      </w:r>
-    </w:p>
-    <w:p>
-      <w:pPr>
-        <w:spacing w:line="400" w:lineRule="exact"/>
-        <w:jc w:val="left"/>
-        <w:rPr>
-          <w:rFonts w:ascii="宋体" w:eastAsia="宋体" w:hAnsi="宋体"/>
-          <w:szCs w:val="21"/>
-        </w:rPr>
-      </w:pPr>
-    </w:p>
-    <w:p>
-      <w:pPr>
-        <w:spacing w:line="400" w:lineRule="exact"/>
-        <w:jc w:val="left"/>
-        <w:rPr>
-          <w:rFonts w:ascii="宋体" w:eastAsia="宋体" w:hAnsi="宋体"/>
-          <w:szCs w:val="21"/>
-        </w:rPr>
-      </w:pPr>
-    </w:p>
-    <w:p>
-      <w:pPr>
-        <w:spacing w:line="400" w:lineRule="exact"/>
-        <w:jc w:val="left"/>
-        <w:rPr>
-          <w:rFonts w:ascii="宋体" w:eastAsia="宋体" w:hAnsi="宋体"/>
-          <w:szCs w:val="21"/>
-        </w:rPr>
-      </w:pPr>
-    </w:p>
-    <w:p>
-      <w:pPr>
-        <w:spacing w:line="400" w:lineRule="exact"/>
-        <w:jc w:val="left"/>
-        <w:rPr>
-          <w:rFonts w:ascii="宋体" w:eastAsia="宋体" w:hAnsi="宋体"/>
-          <w:szCs w:val="21"/>
-        </w:rPr>
-      </w:pPr>
-    </w:p>
-    <w:p>
-      <w:pPr>
-        <w:spacing w:line="400" w:lineRule="exact"/>
-        <w:jc w:val="left"/>
-        <w:rPr>
-          <w:rFonts w:ascii="宋体" w:eastAsia="宋体" w:hAnsi="宋体"/>
-          <w:szCs w:val="21"/>
-        </w:rPr>
-      </w:pPr>
-    </w:p>
-    <w:p>
-      <w:pPr>
-        <w:spacing w:line="400" w:lineRule="exact"/>
-        <w:jc w:val="left"/>
-        <w:rPr>
-          <w:rFonts w:ascii="宋体" w:eastAsia="宋体" w:hAnsi="宋体"/>
-          <w:szCs w:val="21"/>
+          <w:sz w:val="28"/>
+          <w:szCs w:val="28"/>
         </w:rPr>
       </w:pPr>
     </w:p>
@@ -1067,32 +1109,7 @@
           <w:rFonts w:ascii="宋体" w:eastAsia="宋体" w:hAnsi="宋体"/>
           <w:szCs w:val="21"/>
         </w:rPr>
-        <w:t xml:space="preserve">void </w:t>
-      </w:r>
-      <w:proofErr w:type="spellStart"/>
-      <w:proofErr w:type="gramStart"/>
-      <w:r>
-        <w:rPr>
-          <w:rFonts w:ascii="宋体" w:eastAsia="宋体" w:hAnsi="宋体"/>
-          <w:szCs w:val="21"/>
-        </w:rPr>
-        <w:t>goAhead</w:t>
-      </w:r>
-      <w:proofErr w:type="spellEnd"/>
-      <w:r>
-        <w:rPr>
-          <w:rFonts w:ascii="宋体" w:eastAsia="宋体" w:hAnsi="宋体"/>
-          <w:szCs w:val="21"/>
-        </w:rPr>
-        <w:t>(</w:t>
-      </w:r>
-      <w:proofErr w:type="gramEnd"/>
-      <w:r>
-        <w:rPr>
-          <w:rFonts w:ascii="宋体" w:eastAsia="宋体" w:hAnsi="宋体"/>
-          <w:szCs w:val="21"/>
-        </w:rPr>
-        <w:t>){</w:t>
+        <w:t>void goAhead(){</w:t>
       </w:r>
     </w:p>
     <w:p>
@@ -1109,26 +1126,8 @@
           <w:rFonts w:ascii="宋体" w:eastAsia="宋体" w:hAnsi="宋体"/>
           <w:szCs w:val="21"/>
         </w:rPr>
-        <w:t xml:space="preserve">      </w:t>
-      </w:r>
-      <w:proofErr w:type="spellStart"/>
-      <w:proofErr w:type="gramStart"/>
-      <w:r>
-        <w:rPr>
-          <w:rFonts w:ascii="宋体" w:eastAsia="宋体" w:hAnsi="宋体"/>
-          <w:szCs w:val="21"/>
-        </w:rPr>
-        <w:t>digitalWrite</w:t>
-      </w:r>
-      <w:proofErr w:type="spellEnd"/>
-      <w:r>
-        <w:rPr>
-          <w:rFonts w:ascii="宋体" w:eastAsia="宋体" w:hAnsi="宋体"/>
-          <w:szCs w:val="21"/>
-        </w:rPr>
-        <w:t>(</w:t>
-      </w:r>
-      <w:proofErr w:type="gramEnd"/>
+        <w:t xml:space="preserve">      digitalWrite(</w:t>
+      </w:r>
       <w:r>
         <w:rPr>
           <w:rFonts w:ascii="宋体" w:eastAsia="宋体" w:hAnsi="宋体"/>
@@ -1151,33 +1150,15 @@
           <w:rFonts w:ascii="宋体" w:eastAsia="宋体" w:hAnsi="宋体"/>
           <w:szCs w:val="21"/>
         </w:rPr>
-        <w:t xml:space="preserve">      </w:t>
-      </w:r>
-      <w:proofErr w:type="spellStart"/>
-      <w:proofErr w:type="gramStart"/>
-      <w:r>
-        <w:rPr>
-          <w:rFonts w:ascii="宋体" w:eastAsia="宋体" w:hAnsi="宋体"/>
-          <w:szCs w:val="21"/>
-        </w:rPr>
-        <w:t>d</w:t>
-      </w:r>
-      <w:r>
-        <w:rPr>
-          <w:rFonts w:ascii="宋体" w:eastAsia="宋体" w:hAnsi="宋体"/>
-          <w:szCs w:val="21"/>
-        </w:rPr>
-        <w:t>igitalWrite</w:t>
-      </w:r>
-      <w:proofErr w:type="spellEnd"/>
-      <w:r>
-        <w:rPr>
-          <w:rFonts w:ascii="宋体" w:eastAsia="宋体" w:hAnsi="宋体"/>
-          <w:szCs w:val="21"/>
-        </w:rPr>
-        <w:t>(</w:t>
-      </w:r>
-      <w:proofErr w:type="gramEnd"/>
+        <w:t xml:space="preserve">      d</w:t>
+      </w:r>
+      <w:r>
+        <w:rPr>
+          <w:rFonts w:ascii="宋体" w:eastAsia="宋体" w:hAnsi="宋体"/>
+          <w:szCs w:val="21"/>
+        </w:rPr>
+        <w:t>igitalWrite(</w:t>
+      </w:r>
       <w:r>
         <w:rPr>
           <w:rFonts w:ascii="宋体" w:eastAsia="宋体" w:hAnsi="宋体"/>
@@ -1214,26 +1195,8 @@
           <w:rFonts w:ascii="宋体" w:eastAsia="宋体" w:hAnsi="宋体"/>
           <w:szCs w:val="21"/>
         </w:rPr>
-        <w:t xml:space="preserve">      </w:t>
-      </w:r>
-      <w:proofErr w:type="spellStart"/>
-      <w:proofErr w:type="gramStart"/>
-      <w:r>
-        <w:rPr>
-          <w:rFonts w:ascii="宋体" w:eastAsia="宋体" w:hAnsi="宋体"/>
-          <w:szCs w:val="21"/>
-        </w:rPr>
-        <w:t>digitalWrite</w:t>
-      </w:r>
-      <w:proofErr w:type="spellEnd"/>
-      <w:r>
-        <w:rPr>
-          <w:rFonts w:ascii="宋体" w:eastAsia="宋体" w:hAnsi="宋体"/>
-          <w:szCs w:val="21"/>
-        </w:rPr>
-        <w:t>(</w:t>
-      </w:r>
-      <w:proofErr w:type="gramEnd"/>
+        <w:t xml:space="preserve">      digitalWrite(</w:t>
+      </w:r>
       <w:r>
         <w:rPr>
           <w:rFonts w:ascii="宋体" w:eastAsia="宋体" w:hAnsi="宋体"/>
@@ -1256,32 +1219,7 @@
           <w:rFonts w:ascii="宋体" w:eastAsia="宋体" w:hAnsi="宋体"/>
           <w:szCs w:val="21"/>
         </w:rPr>
-        <w:t xml:space="preserve">      </w:t>
-      </w:r>
-      <w:proofErr w:type="spellStart"/>
-      <w:proofErr w:type="gramStart"/>
-      <w:r>
-        <w:rPr>
-          <w:rFonts w:ascii="宋体" w:eastAsia="宋体" w:hAnsi="宋体"/>
-          <w:szCs w:val="21"/>
-        </w:rPr>
-        <w:t>digitalWrite</w:t>
-      </w:r>
-      <w:proofErr w:type="spellEnd"/>
-      <w:r>
-        <w:rPr>
-          <w:rFonts w:ascii="宋体" w:eastAsia="宋体" w:hAnsi="宋体"/>
-          <w:szCs w:val="21"/>
-        </w:rPr>
-        <w:t>(</w:t>
-      </w:r>
-      <w:proofErr w:type="gramEnd"/>
-      <w:r>
-        <w:rPr>
-          <w:rFonts w:ascii="宋体" w:eastAsia="宋体" w:hAnsi="宋体"/>
-          <w:szCs w:val="21"/>
-        </w:rPr>
-        <w:t>BD, HIGH</w:t>
+        <w:t xml:space="preserve">      digitalWrite(BD, HIGH</w:t>
       </w:r>
       <w:r>
         <w:rPr>
@@ -1406,23 +1344,7 @@
                                 <w:rFonts w:ascii="宋体" w:eastAsia="宋体" w:hAnsi="宋体"/>
                                 <w:szCs w:val="21"/>
                               </w:rPr>
-                              <w:t xml:space="preserve">void </w:t>
-                            </w:r>
-                            <w:proofErr w:type="spellStart"/>
-                            <w:r>
-                              <w:rPr>
-                                <w:rFonts w:ascii="宋体" w:eastAsia="宋体" w:hAnsi="宋体"/>
-                                <w:szCs w:val="21"/>
-                              </w:rPr>
-                              <w:t>goLeft</w:t>
-                            </w:r>
-                            <w:proofErr w:type="spellEnd"/>
-                            <w:r>
-                              <w:rPr>
-                                <w:rFonts w:ascii="宋体" w:eastAsia="宋体" w:hAnsi="宋体"/>
-                                <w:szCs w:val="21"/>
-                              </w:rPr>
-                              <w:t>(){</w:t>
+                              <w:t>void goLeft(){</w:t>
                             </w:r>
                             <w:r>
                               <w:rPr>
@@ -1540,7 +1462,7 @@
           </mc:Choice>
           <mc:Fallback>
             <w:pict>
-              <v:shape w14:anchorId="0A6DD15D" id="文本框 21" o:spid="_x0000_s1029" type="#_x0000_t202" style="position:absolute;margin-left:197.35pt;margin-top:17.5pt;width:248.55pt;height:101.15pt;z-index:251668480;visibility:visible;mso-wrap-style:square;mso-width-percent:0;mso-height-percent:0;mso-wrap-distance-left:9pt;mso-wrap-distance-top:0;mso-wrap-distance-right:9pt;mso-wrap-distance-bottom:0;mso-position-horizontal:right;mso-position-horizontal-relative:margin;mso-position-vertical:absolute;mso-position-vertical-relative:text;mso-width-percent:0;mso-height-percent:0;mso-width-relative:margin;mso-height-relative:margin;v-text-anchor:top" o:gfxdata="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" fillcolor="#edefe0 [351]" strokeweight=".5pt">
+              <v:shape w14:anchorId="0A6DD15D" id="文本框 21" o:spid="_x0000_s1030" type="#_x0000_t202" style="position:absolute;margin-left:197.35pt;margin-top:17.5pt;width:248.55pt;height:101.15pt;z-index:251668480;visibility:visible;mso-wrap-style:square;mso-width-percent:0;mso-height-percent:0;mso-wrap-distance-left:9pt;mso-wrap-distance-top:0;mso-wrap-distance-right:9pt;mso-wrap-distance-bottom:0;mso-position-horizontal:right;mso-position-horizontal-relative:margin;mso-position-vertical:absolute;mso-position-vertical-relative:text;mso-width-percent:0;mso-height-percent:0;mso-width-relative:margin;mso-height-relative:margin;v-text-anchor:top" o:gfxdata="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" fillcolor="#edefe0 [351]" strokeweight=".5pt">
                 <v:textbox>
                   <w:txbxContent>
                     <w:p>
@@ -1557,23 +1479,7 @@
                           <w:rFonts w:ascii="宋体" w:eastAsia="宋体" w:hAnsi="宋体"/>
                           <w:szCs w:val="21"/>
                         </w:rPr>
-                        <w:t xml:space="preserve">void </w:t>
-                      </w:r>
-                      <w:proofErr w:type="spellStart"/>
-                      <w:r>
-                        <w:rPr>
-                          <w:rFonts w:ascii="宋体" w:eastAsia="宋体" w:hAnsi="宋体"/>
-                          <w:szCs w:val="21"/>
-                        </w:rPr>
-                        <w:t>goLeft</w:t>
-                      </w:r>
-                      <w:proofErr w:type="spellEnd"/>
-                      <w:r>
-                        <w:rPr>
-                          <w:rFonts w:ascii="宋体" w:eastAsia="宋体" w:hAnsi="宋体"/>
-                          <w:szCs w:val="21"/>
-                        </w:rPr>
-                        <w:t>(){</w:t>
+                        <w:t>void goLeft(){</w:t>
                       </w:r>
                       <w:r>
                         <w:rPr>
@@ -1893,7 +1799,7 @@
           </mc:Choice>
           <mc:Fallback>
             <w:pict>
-              <v:shape w14:anchorId="211C8940" id="文本框 18" o:spid="_x0000_s1030" type="#_x0000_t202" style="position:absolute;left:0;text-align:left;margin-left:197.35pt;margin-top:17.95pt;width:248.55pt;height:101.15pt;z-index:251666432;visibility:visible;mso-wrap-style:square;mso-width-percent:0;mso-height-percent:0;mso-wrap-distance-left:9pt;mso-wrap-distance-top:0;mso-wrap-distance-right:9pt;mso-wrap-distance-bottom:0;mso-position-horizontal:right;mso-position-horizontal-relative:margin;mso-position-vertical:absolute;mso-position-vertical-relative:text;mso-width-percent:0;mso-height-percent:0;mso-width-relative:margin;mso-height-relative:margin;v-text-anchor:top" o:gfxdata="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" fillcolor="#edefe0 [351]" strokeweight=".5pt">
+              <v:shape w14:anchorId="211C8940" id="文本框 18" o:spid="_x0000_s1031" type="#_x0000_t202" style="position:absolute;left:0;text-align:left;margin-left:197.35pt;margin-top:17.95pt;width:248.55pt;height:101.15pt;z-index:251666432;visibility:visible;mso-wrap-style:square;mso-width-percent:0;mso-height-percent:0;mso-wrap-distance-left:9pt;mso-wrap-distance-top:0;mso-wrap-distance-right:9pt;mso-wrap-distance-bottom:0;mso-position-horizontal:right;mso-position-horizontal-relative:margin;mso-position-vertical:absolute;mso-position-vertical-relative:text;mso-width-percent:0;mso-height-percent:0;mso-width-relative:margin;mso-height-relative:margin;v-text-anchor:top" o:gfxdata="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" fillcolor="#edefe0 [351]" strokeweight=".5pt">
                 <v:textbox>
                   <w:txbxContent>
                     <w:p>
@@ -2112,23 +2018,7 @@
                                 <w:rFonts w:ascii="宋体" w:eastAsia="宋体" w:hAnsi="宋体"/>
                                 <w:szCs w:val="21"/>
                               </w:rPr>
-                              <w:t xml:space="preserve">void </w:t>
-                            </w:r>
-                            <w:proofErr w:type="spellStart"/>
-                            <w:r>
-                              <w:rPr>
-                                <w:rFonts w:ascii="宋体" w:eastAsia="宋体" w:hAnsi="宋体"/>
-                                <w:szCs w:val="21"/>
-                              </w:rPr>
-                              <w:t>goBack</w:t>
-                            </w:r>
-                            <w:proofErr w:type="spellEnd"/>
-                            <w:r>
-                              <w:rPr>
-                                <w:rFonts w:ascii="宋体" w:eastAsia="宋体" w:hAnsi="宋体"/>
-                                <w:szCs w:val="21"/>
-                              </w:rPr>
-                              <w:t>(){</w:t>
+                              <w:t>void goBack(){</w:t>
                             </w:r>
                             <w:r>
                               <w:rPr>
@@ -2239,7 +2129,7 @@
           </mc:Choice>
           <mc:Fallback>
             <w:pict>
-              <v:shape w14:anchorId="40DA0F98" id="文本框 17" o:spid="_x0000_s1031" type="#_x0000_t202" style="position:absolute;left:0;text-align:left;margin-left:197.35pt;margin-top:5.4pt;width:248.55pt;height:100.3pt;z-index:251673600;visibility:visible;mso-wrap-style:square;mso-width-percent:0;mso-height-percent:0;mso-wrap-distance-left:9pt;mso-wrap-distance-top:0;mso-wrap-distance-right:9pt;mso-wrap-distance-bottom:0;mso-position-horizontal:right;mso-position-horizontal-relative:margin;mso-position-vertical:absolute;mso-position-vertical-relative:text;mso-width-percent:0;mso-height-percent:0;mso-width-relative:margin;mso-height-relative:margin;v-text-anchor:top" o:gfxdata="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" fillcolor="#edefe0 [351]" strokeweight=".5pt">
+              <v:shape w14:anchorId="40DA0F98" id="文本框 17" o:spid="_x0000_s1032" type="#_x0000_t202" style="position:absolute;left:0;text-align:left;margin-left:197.35pt;margin-top:5.4pt;width:248.55pt;height:100.3pt;z-index:251673600;visibility:visible;mso-wrap-style:square;mso-width-percent:0;mso-height-percent:0;mso-wrap-distance-left:9pt;mso-wrap-distance-top:0;mso-wrap-distance-right:9pt;mso-wrap-distance-bottom:0;mso-position-horizontal:right;mso-position-horizontal-relative:margin;mso-position-vertical:absolute;mso-position-vertical-relative:text;mso-width-percent:0;mso-height-percent:0;mso-width-relative:margin;mso-height-relative:margin;v-text-anchor:top" o:gfxdata="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" fillcolor="#edefe0 [351]" strokeweight=".5pt">
                 <v:textbox>
                   <w:txbxContent>
                     <w:p>
@@ -2256,23 +2146,7 @@
                           <w:rFonts w:ascii="宋体" w:eastAsia="宋体" w:hAnsi="宋体"/>
                           <w:szCs w:val="21"/>
                         </w:rPr>
-                        <w:t xml:space="preserve">void </w:t>
-                      </w:r>
-                      <w:proofErr w:type="spellStart"/>
-                      <w:r>
-                        <w:rPr>
-                          <w:rFonts w:ascii="宋体" w:eastAsia="宋体" w:hAnsi="宋体"/>
-                          <w:szCs w:val="21"/>
-                        </w:rPr>
-                        <w:t>goBack</w:t>
-                      </w:r>
-                      <w:proofErr w:type="spellEnd"/>
-                      <w:r>
-                        <w:rPr>
-                          <w:rFonts w:ascii="宋体" w:eastAsia="宋体" w:hAnsi="宋体"/>
-                          <w:szCs w:val="21"/>
-                        </w:rPr>
-                        <w:t>(){</w:t>
+                        <w:t>void goBack(){</w:t>
                       </w:r>
                       <w:r>
                         <w:rPr>
@@ -2458,23 +2332,7 @@
                                 <w:rFonts w:ascii="宋体" w:eastAsia="宋体" w:hAnsi="宋体"/>
                                 <w:szCs w:val="21"/>
                               </w:rPr>
-                              <w:t xml:space="preserve">void </w:t>
-                            </w:r>
-                            <w:proofErr w:type="spellStart"/>
-                            <w:r>
-                              <w:rPr>
-                                <w:rFonts w:ascii="宋体" w:eastAsia="宋体" w:hAnsi="宋体"/>
-                                <w:szCs w:val="21"/>
-                              </w:rPr>
-                              <w:t>stopRobot</w:t>
-                            </w:r>
-                            <w:proofErr w:type="spellEnd"/>
-                            <w:r>
-                              <w:rPr>
-                                <w:rFonts w:ascii="宋体" w:eastAsia="宋体" w:hAnsi="宋体"/>
-                                <w:szCs w:val="21"/>
-                              </w:rPr>
-                              <w:t xml:space="preserve">(){  </w:t>
+                              <w:t xml:space="preserve">void stopRobot(){  </w:t>
                             </w:r>
                             <w:r>
                               <w:rPr>
@@ -2571,7 +2429,7 @@
           </mc:Choice>
           <mc:Fallback>
             <w:pict>
-              <v:shape w14:anchorId="570D5934" id="文本框 22" o:spid="_x0000_s1032" type="#_x0000_t202" style="position:absolute;left:0;text-align:left;margin-left:289.65pt;margin-top:27.55pt;width:246.8pt;height:116.55pt;z-index:251674624;visibility:visible;mso-wrap-style:square;mso-width-percent:0;mso-height-percent:0;mso-wrap-distance-left:9pt;mso-wrap-distance-top:0;mso-wrap-distance-right:9pt;mso-wrap-distance-bottom:0;mso-position-horizontal:absolute;mso-position-horizontal-relative:margin;mso-position-vertical:absolute;mso-position-vertical-relative:text;mso-width-percent:0;mso-height-percent:0;mso-width-relative:margin;mso-height-relative:margin;v-text-anchor:top" o:gfxdata="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" fillcolor="#edefe0 [351]" strokeweight=".5pt">
+              <v:shape w14:anchorId="570D5934" id="文本框 22" o:spid="_x0000_s1033" type="#_x0000_t202" style="position:absolute;left:0;text-align:left;margin-left:289.65pt;margin-top:27.55pt;width:246.8pt;height:116.55pt;z-index:251674624;visibility:visible;mso-wrap-style:square;mso-width-percent:0;mso-height-percent:0;mso-wrap-distance-left:9pt;mso-wrap-distance-top:0;mso-wrap-distance-right:9pt;mso-wrap-distance-bottom:0;mso-position-horizontal:absolute;mso-position-horizontal-relative:margin;mso-position-vertical:absolute;mso-position-vertical-relative:text;mso-width-percent:0;mso-height-percent:0;mso-width-relative:margin;mso-height-relative:margin;v-text-anchor:top" o:gfxdata="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" fillcolor="#edefe0 [351]" strokeweight=".5pt">
                 <v:textbox>
                   <w:txbxContent>
                     <w:p>
@@ -2588,23 +2446,7 @@
                           <w:rFonts w:ascii="宋体" w:eastAsia="宋体" w:hAnsi="宋体"/>
                           <w:szCs w:val="21"/>
                         </w:rPr>
-                        <w:t xml:space="preserve">void </w:t>
-                      </w:r>
-                      <w:proofErr w:type="spellStart"/>
-                      <w:r>
-                        <w:rPr>
-                          <w:rFonts w:ascii="宋体" w:eastAsia="宋体" w:hAnsi="宋体"/>
-                          <w:szCs w:val="21"/>
-                        </w:rPr>
-                        <w:t>stopRobot</w:t>
-                      </w:r>
-                      <w:proofErr w:type="spellEnd"/>
-                      <w:r>
-                        <w:rPr>
-                          <w:rFonts w:ascii="宋体" w:eastAsia="宋体" w:hAnsi="宋体"/>
-                          <w:szCs w:val="21"/>
-                        </w:rPr>
-                        <w:t xml:space="preserve">(){  </w:t>
+                        <w:t xml:space="preserve">void stopRobot(){  </w:t>
                       </w:r>
                       <w:r>
                         <w:rPr>
@@ -2732,15 +2574,6 @@
           <w:szCs w:val="36"/>
         </w:rPr>
       </w:pPr>
-    </w:p>
-    <w:p>
-      <w:pPr>
-        <w:rPr>
-          <w:rFonts w:ascii="黑体" w:eastAsia="黑体" w:hAnsi="黑体"/>
-          <w:sz w:val="36"/>
-          <w:szCs w:val="36"/>
-        </w:rPr>
-      </w:pPr>
       <w:r>
         <w:rPr>
           <w:rFonts w:ascii="黑体" w:eastAsia="黑体" w:hAnsi="黑体" w:hint="eastAsia"/>
@@ -2760,6 +2593,12 @@
       </w:r>
     </w:p>
     <w:p>
+      <w:pPr>
+        <w:outlineLvl w:val="0"/>
+        <w:rPr>
+          <w:b/>
+        </w:rPr>
+      </w:pPr>
       <w:r>
         <w:rPr>
           <mc:AlternateContent>
@@ -2770,6 +2609,7 @@
               <w:rFonts w:ascii="宋体" w:eastAsia="宋体" w:hAnsi="宋体" w:cs="宋体" w:hint="eastAsia"/>
             </mc:Fallback>
           </mc:AlternateContent>
+          <w:b/>
         </w:rPr>
         <mc:AlternateContent>
           <mc:Choice Requires="w16se">
@@ -2783,6 +2623,7 @@
       <w:r>
         <w:rPr>
           <w:rFonts w:hint="eastAsia"/>
+          <w:b/>
         </w:rPr>
         <w:t>将两个橡胶轮胎分别与电机相连</w:t>
       </w:r>
@@ -2824,9 +2665,9 @@
           <w:noProof/>
         </w:rPr>
         <w:drawing>
-          <wp:inline distT="0" distB="0" distL="0" distR="0" wp14:anchorId="5D5E8BB5" wp14:editId="26B6D1CD">
-            <wp:extent cx="2814672" cy="1796143"/>
-            <wp:effectExtent l="0" t="0" r="5080" b="0"/>
+          <wp:inline distT="0" distB="0" distL="0" distR="0" wp14:anchorId="5D5E8BB5" wp14:editId="1D8C515E">
+            <wp:extent cx="2545307" cy="1624252"/>
+            <wp:effectExtent l="0" t="0" r="0" b="1905"/>
             <wp:docPr id="9" name="图片 9"/>
             <wp:cNvGraphicFramePr>
               <a:graphicFrameLocks xmlns:a="http://schemas.openxmlformats.org/drawingml/2006/main" noChangeAspect="1"/>
@@ -2847,7 +2688,7 @@
                   <pic:spPr>
                     <a:xfrm>
                       <a:off x="0" y="0"/>
-                      <a:ext cx="2894815" cy="1847285"/>
+                      <a:ext cx="2622996" cy="1673828"/>
                     </a:xfrm>
                     <a:prstGeom prst="rect">
                       <a:avLst/>
@@ -2861,6 +2702,11 @@
       </w:r>
     </w:p>
     <w:p>
+      <w:pPr>
+        <w:rPr>
+          <w:b/>
+        </w:rPr>
+      </w:pPr>
       <w:r>
         <w:rPr>
           <mc:AlternateContent>
@@ -2871,6 +2717,7 @@
               <w:rFonts w:ascii="宋体" w:eastAsia="宋体" w:hAnsi="宋体" w:cs="宋体" w:hint="eastAsia"/>
             </mc:Fallback>
           </mc:AlternateContent>
+          <w:b/>
         </w:rPr>
         <mc:AlternateContent>
           <mc:Choice Requires="w16se">
@@ -2884,24 +2731,28 @@
       <w:r>
         <w:rPr>
           <w:rFonts w:hint="eastAsia"/>
+          <w:b/>
         </w:rPr>
         <w:t>使用</w:t>
       </w:r>
       <w:r>
         <w:rPr>
           <w:rFonts w:hint="eastAsia"/>
+          <w:b/>
         </w:rPr>
         <w:t>尼龙轧带</w:t>
       </w:r>
       <w:r>
         <w:rPr>
           <w:rFonts w:hint="eastAsia"/>
+          <w:b/>
         </w:rPr>
         <w:t>将电机和万向轮</w:t>
       </w:r>
       <w:r>
         <w:rPr>
           <w:rFonts w:hint="eastAsia"/>
+          <w:b/>
         </w:rPr>
         <w:t>绑定在小车底盘上</w:t>
       </w:r>
@@ -2943,9 +2794,9 @@
           <w:noProof/>
         </w:rPr>
         <w:drawing>
-          <wp:inline distT="0" distB="0" distL="0" distR="0" wp14:anchorId="3CCEBEF9" wp14:editId="6F31BF1B">
-            <wp:extent cx="2889183" cy="2231571"/>
-            <wp:effectExtent l="0" t="0" r="6985" b="0"/>
+          <wp:inline distT="0" distB="0" distL="0" distR="0" wp14:anchorId="3CCEBEF9" wp14:editId="594225B4">
+            <wp:extent cx="2634018" cy="2034484"/>
+            <wp:effectExtent l="0" t="0" r="0" b="0"/>
             <wp:docPr id="11" name="图片 11"/>
             <wp:cNvGraphicFramePr>
               <a:graphicFrameLocks xmlns:a="http://schemas.openxmlformats.org/drawingml/2006/main" noChangeAspect="1"/>
@@ -2966,7 +2817,7 @@
                   <pic:spPr>
                     <a:xfrm>
                       <a:off x="0" y="0"/>
-                      <a:ext cx="2967962" cy="2292419"/>
+                      <a:ext cx="2712703" cy="2095259"/>
                     </a:xfrm>
                     <a:prstGeom prst="rect">
                       <a:avLst/>
@@ -2980,6 +2831,11 @@
       </w:r>
     </w:p>
     <w:p>
+      <w:pPr>
+        <w:rPr>
+          <w:b/>
+        </w:rPr>
+      </w:pPr>
       <w:r>
         <w:rPr>
           <mc:AlternateContent>
@@ -2990,6 +2846,7 @@
               <w:rFonts w:ascii="宋体" w:eastAsia="宋体" w:hAnsi="宋体" w:cs="宋体" w:hint="eastAsia"/>
             </mc:Fallback>
           </mc:AlternateContent>
+          <w:b/>
         </w:rPr>
         <mc:AlternateContent>
           <mc:Choice Requires="w16se">
@@ -3003,6 +2860,7 @@
       <w:r>
         <w:rPr>
           <w:rFonts w:hint="eastAsia"/>
+          <w:b/>
         </w:rPr>
         <w:t>使用铜柱，增加一层夹板</w:t>
       </w:r>
@@ -3016,9 +2874,9 @@
           <w:noProof/>
         </w:rPr>
         <w:drawing>
-          <wp:inline distT="0" distB="0" distL="0" distR="0" wp14:anchorId="0E6944D7" wp14:editId="5C81C716">
-            <wp:extent cx="2914675" cy="1883229"/>
-            <wp:effectExtent l="0" t="0" r="0" b="3175"/>
+          <wp:inline distT="0" distB="0" distL="0" distR="0" wp14:anchorId="0E6944D7" wp14:editId="4C5CBCEB">
+            <wp:extent cx="2640462" cy="1613467"/>
+            <wp:effectExtent l="0" t="0" r="1270" b="0"/>
             <wp:docPr id="12" name="图片 12"/>
             <wp:cNvGraphicFramePr>
               <a:graphicFrameLocks xmlns:a="http://schemas.openxmlformats.org/drawingml/2006/main" noChangeAspect="1"/>
@@ -3039,7 +2897,7 @@
                   <pic:spPr>
                     <a:xfrm>
                       <a:off x="0" y="0"/>
-                      <a:ext cx="3003741" cy="1940776"/>
+                      <a:ext cx="2746216" cy="1678089"/>
                     </a:xfrm>
                     <a:prstGeom prst="rect">
                       <a:avLst/>
@@ -3052,20 +2910,22 @@
         </w:drawing>
       </w:r>
     </w:p>
-    <w:p/>
-    <w:p>
-      <w:pPr>
-        <w:jc w:val="center"/>
-      </w:pPr>
+    <w:p>
+      <w:r>
+        <w:rPr>
+          <w:rFonts w:hint="eastAsia"/>
+        </w:rPr>
+        <w:t xml:space="preserve">    </w:t>
+      </w:r>
       <w:r>
         <w:rPr>
           <w:noProof/>
         </w:rPr>
         <w:drawing>
-          <wp:inline distT="0" distB="0" distL="0" distR="0" wp14:anchorId="6A561B9B" wp14:editId="6F9437C1">
-            <wp:extent cx="2830709" cy="1676400"/>
-            <wp:effectExtent l="0" t="0" r="8255" b="0"/>
-            <wp:docPr id="13" name="图片 13"/>
+          <wp:inline distT="0" distB="0" distL="0" distR="0" wp14:anchorId="5B32F74B" wp14:editId="59BF5980">
+            <wp:extent cx="2694921" cy="1676095"/>
+            <wp:effectExtent l="0" t="0" r="0" b="635"/>
+            <wp:docPr id="6" name="图片 6"/>
             <wp:cNvGraphicFramePr>
               <a:graphicFrameLocks xmlns:a="http://schemas.openxmlformats.org/drawingml/2006/main" noChangeAspect="1"/>
             </wp:cNvGraphicFramePr>
@@ -3085,7 +2945,7 @@
                   <pic:spPr>
                     <a:xfrm>
                       <a:off x="0" y="0"/>
-                      <a:ext cx="2919528" cy="1729000"/>
+                      <a:ext cx="2793852" cy="1737624"/>
                     </a:xfrm>
                     <a:prstGeom prst="rect">
                       <a:avLst/>
@@ -3098,10 +2958,12 @@
         </w:drawing>
       </w:r>
     </w:p>
-    <w:p/>
-    <w:p/>
-    <w:p/>
-    <w:p>
+    <w:p>
+      <w:pPr>
+        <w:rPr>
+          <w:b/>
+        </w:rPr>
+      </w:pPr>
       <w:r>
         <w:rPr>
           <mc:AlternateContent>
@@ -3112,6 +2974,7 @@
               <w:rFonts w:ascii="宋体" w:eastAsia="宋体" w:hAnsi="宋体" w:cs="宋体" w:hint="eastAsia"/>
             </mc:Fallback>
           </mc:AlternateContent>
+          <w:b/>
         </w:rPr>
         <mc:AlternateContent>
           <mc:Choice Requires="w16se">
@@ -3125,37 +2988,29 @@
       <w:r>
         <w:rPr>
           <w:rFonts w:hint="eastAsia"/>
+          <w:b/>
         </w:rPr>
         <w:t>将</w:t>
       </w:r>
       <w:r>
         <w:rPr>
           <w:rFonts w:hint="eastAsia"/>
+          <w:b/>
         </w:rPr>
         <w:t>esp</w:t>
       </w:r>
       <w:r>
+        <w:rPr>
+          <w:b/>
+        </w:rPr>
         <w:t>8266</w:t>
       </w:r>
       <w:r>
         <w:rPr>
           <w:rFonts w:hint="eastAsia"/>
-        </w:rPr>
-        <w:t>和电机</w:t>
-      </w:r>
-      <w:proofErr w:type="gramStart"/>
-      <w:r>
-        <w:rPr>
-          <w:rFonts w:hint="eastAsia"/>
-        </w:rPr>
-        <w:t>扩展板按如图</w:t>
-      </w:r>
-      <w:proofErr w:type="gramEnd"/>
-      <w:r>
-        <w:rPr>
-          <w:rFonts w:hint="eastAsia"/>
-        </w:rPr>
-        <w:t>相连。将电机导线连接到图示位置</w:t>
+          <w:b/>
+        </w:rPr>
+        <w:t>和电机扩展板按如图相连。将电机导线连接到图示位置</w:t>
       </w:r>
     </w:p>
     <w:p>
@@ -3184,8 +3039,8 @@
           <w:noProof/>
         </w:rPr>
         <w:drawing>
-          <wp:inline distT="0" distB="0" distL="0" distR="0" wp14:anchorId="0C9DB632" wp14:editId="0E202513">
-            <wp:extent cx="2535592" cy="1589260"/>
+          <wp:inline distT="0" distB="0" distL="0" distR="0" wp14:anchorId="0C9DB632" wp14:editId="20005538">
+            <wp:extent cx="3022724" cy="1894584"/>
             <wp:effectExtent l="0" t="0" r="0" b="0"/>
             <wp:docPr id="14" name="图片 14"/>
             <wp:cNvGraphicFramePr>
@@ -3207,7 +3062,7 @@
                   <pic:spPr>
                     <a:xfrm>
                       <a:off x="0" y="0"/>
-                      <a:ext cx="2577146" cy="1615305"/>
+                      <a:ext cx="3087447" cy="1935151"/>
                     </a:xfrm>
                     <a:prstGeom prst="rect">
                       <a:avLst/>
@@ -3221,6 +3076,11 @@
       </w:r>
     </w:p>
     <w:p>
+      <w:pPr>
+        <w:rPr>
+          <w:b/>
+        </w:rPr>
+      </w:pPr>
       <w:r>
         <w:rPr>
           <mc:AlternateContent>
@@ -3244,97 +3104,102 @@
       <w:r>
         <w:rPr>
           <w:rFonts w:hint="eastAsia"/>
-        </w:rPr>
-        <w:t>将开发</w:t>
-      </w:r>
-      <w:proofErr w:type="gramStart"/>
+          <w:b/>
+        </w:rPr>
+        <w:t>将开发板通过扎带固定在小车上。</w:t>
+      </w:r>
       <w:r>
         <w:rPr>
           <w:rFonts w:hint="eastAsia"/>
-        </w:rPr>
-        <w:t>板通过</w:t>
-      </w:r>
-      <w:proofErr w:type="gramEnd"/>
+          <w:b/>
+        </w:rPr>
+        <w:t>将</w:t>
+      </w:r>
       <w:r>
         <w:rPr>
           <w:rFonts w:hint="eastAsia"/>
-        </w:rPr>
-        <w:t>扎带固定在小车上。</w:t>
+          <w:b/>
+        </w:rPr>
+        <w:t>移动电源</w:t>
       </w:r>
       <w:r>
         <w:rPr>
           <w:rFonts w:hint="eastAsia"/>
-        </w:rPr>
-        <w:t>将</w:t>
+          <w:b/>
+        </w:rPr>
+        <w:t>放在中间层</w:t>
       </w:r>
       <w:r>
         <w:rPr>
           <w:rFonts w:hint="eastAsia"/>
+          <w:b/>
+        </w:rPr>
+        <w:t>并固定</w:t>
+      </w:r>
+      <w:r>
+        <w:rPr>
+          <w:rFonts w:hint="eastAsia"/>
+          <w:b/>
+        </w:rPr>
+        <w:t>，用</w:t>
+      </w:r>
+      <w:r>
+        <w:rPr>
+          <w:b/>
+        </w:rPr>
+        <w:t>u</w:t>
+      </w:r>
+      <w:r>
+        <w:rPr>
+          <w:rFonts w:hint="eastAsia"/>
+          <w:b/>
+        </w:rPr>
+        <w:t>s</w:t>
+      </w:r>
+      <w:r>
+        <w:rPr>
+          <w:b/>
+        </w:rPr>
+        <w:t>b</w:t>
+      </w:r>
+      <w:r>
+        <w:rPr>
+          <w:rFonts w:hint="eastAsia"/>
+          <w:b/>
+        </w:rPr>
+        <w:t>线将</w:t>
+      </w:r>
+      <w:r>
+        <w:rPr>
+          <w:rFonts w:hint="eastAsia"/>
+          <w:b/>
+        </w:rPr>
+        <w:t>eps</w:t>
+      </w:r>
+      <w:r>
+        <w:rPr>
+          <w:b/>
+        </w:rPr>
+        <w:t>8266</w:t>
+      </w:r>
+      <w:r>
+        <w:rPr>
+          <w:rFonts w:hint="eastAsia"/>
+          <w:b/>
+        </w:rPr>
+        <w:t>与</w:t>
+      </w:r>
+      <w:r>
+        <w:rPr>
+          <w:rFonts w:hint="eastAsia"/>
+          <w:b/>
         </w:rPr>
         <w:t>移动电源</w:t>
       </w:r>
       <w:r>
         <w:rPr>
           <w:rFonts w:hint="eastAsia"/>
-        </w:rPr>
-        <w:t>放在中间层</w:t>
-      </w:r>
-      <w:r>
-        <w:rPr>
-          <w:rFonts w:hint="eastAsia"/>
-        </w:rPr>
-        <w:t>并固定</w:t>
-      </w:r>
-      <w:r>
-        <w:rPr>
-          <w:rFonts w:hint="eastAsia"/>
-        </w:rPr>
-        <w:t>，用</w:t>
-      </w:r>
-      <w:proofErr w:type="spellStart"/>
-      <w:r>
-        <w:t>u</w:t>
-      </w:r>
-      <w:r>
-        <w:rPr>
-          <w:rFonts w:hint="eastAsia"/>
-        </w:rPr>
-        <w:t>s</w:t>
-      </w:r>
-      <w:r>
-        <w:t>b</w:t>
-      </w:r>
-      <w:proofErr w:type="spellEnd"/>
-      <w:r>
-        <w:rPr>
-          <w:rFonts w:hint="eastAsia"/>
-        </w:rPr>
-        <w:t>线将</w:t>
-      </w:r>
-      <w:r>
-        <w:rPr>
-          <w:rFonts w:hint="eastAsia"/>
-        </w:rPr>
-        <w:t>eps</w:t>
-      </w:r>
-      <w:r>
-        <w:t>8266</w:t>
-      </w:r>
-      <w:r>
-        <w:rPr>
-          <w:rFonts w:hint="eastAsia"/>
-        </w:rPr>
-        <w:t>与</w:t>
-      </w:r>
-      <w:r>
-        <w:rPr>
-          <w:rFonts w:hint="eastAsia"/>
-        </w:rPr>
-        <w:t>移动电源</w:t>
-      </w:r>
-      <w:r>
-        <w:rPr>
-          <w:rFonts w:hint="eastAsia"/>
+          <w:b/>
         </w:rPr>
         <w:t>相连</w:t>
       </w:r>
@@ -3348,9 +3213,9 @@
           <w:noProof/>
         </w:rPr>
         <w:drawing>
-          <wp:inline distT="0" distB="0" distL="0" distR="0" wp14:anchorId="2D2C3665" wp14:editId="48909CCB">
-            <wp:extent cx="2488810" cy="1761481"/>
-            <wp:effectExtent l="0" t="0" r="6985" b="0"/>
+          <wp:inline distT="0" distB="0" distL="0" distR="0" wp14:anchorId="2D2C3665" wp14:editId="1E23A6C3">
+            <wp:extent cx="2927827" cy="2072201"/>
+            <wp:effectExtent l="0" t="0" r="6350" b="0"/>
             <wp:docPr id="16" name="图片 16"/>
             <wp:cNvGraphicFramePr>
               <a:graphicFrameLocks xmlns:a="http://schemas.openxmlformats.org/drawingml/2006/main" noChangeAspect="1"/>
@@ -3371,7 +3236,7 @@
                   <pic:spPr>
                     <a:xfrm>
                       <a:off x="0" y="0"/>
-                      <a:ext cx="2547274" cy="1802860"/>
+                      <a:ext cx="3026854" cy="2142289"/>
                     </a:xfrm>
                     <a:prstGeom prst="rect">
                       <a:avLst/>
@@ -3457,10 +3322,17 @@
           <w:sz w:val="24"/>
           <w:szCs w:val="24"/>
         </w:rPr>
-        <w:t>总结你在这堂课的收获以及提出你对本节课的建议：</w:t>
-      </w:r>
-    </w:p>
-    <w:p/>
+        <w:t>总结你在这堂课的收获并提</w:t>
+      </w:r>
+      <w:r>
+        <w:rPr>
+          <w:rFonts w:hint="eastAsia"/>
+          <w:sz w:val="24"/>
+          <w:szCs w:val="24"/>
+        </w:rPr>
+        <w:t>出你的建议：</w:t>
+      </w:r>
+    </w:p>
     <w:p>
       <w:pPr>
         <w:spacing w:line="400" w:lineRule="exact"/>
@@ -3478,16 +3350,16 @@
         <mc:AlternateContent>
           <mc:Choice Requires="wps">
             <w:drawing>
-              <wp:anchor distT="0" distB="0" distL="114300" distR="114300" simplePos="0" relativeHeight="251671552" behindDoc="0" locked="0" layoutInCell="1" allowOverlap="1" wp14:anchorId="36B7448B" wp14:editId="50BF47E6">
+              <wp:anchor distT="0" distB="0" distL="114300" distR="114300" simplePos="0" relativeHeight="251671552" behindDoc="0" locked="0" layoutInCell="1" allowOverlap="1" wp14:anchorId="36B7448B" wp14:editId="74083E89">
                 <wp:simplePos x="0" y="0"/>
                 <wp:positionH relativeFrom="margin">
-                  <wp:align>right</wp:align>
+                  <wp:posOffset>3624126</wp:posOffset>
                 </wp:positionH>
                 <wp:positionV relativeFrom="paragraph">
-                  <wp:posOffset>3901</wp:posOffset>
+                  <wp:posOffset>24584</wp:posOffset>
                 </wp:positionV>
-                <wp:extent cx="3265714" cy="3064328"/>
-                <wp:effectExtent l="0" t="0" r="11430" b="22225"/>
+                <wp:extent cx="3102429" cy="2500357"/>
+                <wp:effectExtent l="0" t="0" r="9525" b="14605"/>
                 <wp:wrapNone/>
                 <wp:docPr id="23" name="文本框 23"/>
                 <wp:cNvGraphicFramePr/>
@@ -3498,7 +3370,7 @@
                       <wps:spPr>
                         <a:xfrm>
                           <a:off x="0" y="0"/>
-                          <a:ext cx="3265714" cy="3064328"/>
+                          <a:ext cx="3102429" cy="2500357"/>
                         </a:xfrm>
                         <a:prstGeom prst="rect">
                           <a:avLst/>
@@ -3518,7 +3390,6 @@
                       <wps:txbx>
                         <w:txbxContent>
                           <w:p>
-                            <w:bookmarkStart w:id="0" w:name="_GoBack"/>
                             <w:r>
                               <w:rPr>
                                 <w:rFonts w:hint="eastAsia"/>
@@ -3529,7 +3400,6 @@
                           <w:p/>
                           <w:p/>
                           <w:p/>
-                          <w:p/>
                           <w:p>
                             <w:r>
                               <w:rPr>
@@ -3538,8 +3408,6 @@
                               <w:t>建议：</w:t>
                             </w:r>
                           </w:p>
-                          <w:bookmarkEnd w:id="0"/>
-                          <w:p/>
                         </w:txbxContent>
                       </wps:txbx>
                       <wps:bodyPr rot="0" spcFirstLastPara="0" vertOverflow="overflow" horzOverflow="overflow" vert="horz" wrap="square" lIns="91440" tIns="45720" rIns="91440" bIns="45720" numCol="1" spcCol="0" rtlCol="0" fromWordArt="0" anchor="t" anchorCtr="0" forceAA="0" compatLnSpc="1">
@@ -3562,11 +3430,10 @@
           </mc:Choice>
           <mc:Fallback>
             <w:pict>
-              <v:shape w14:anchorId="36B7448B" id="文本框 23" o:spid="_x0000_s1033" type="#_x0000_t202" style="position:absolute;margin-left:205.95pt;margin-top:.3pt;width:257.15pt;height:241.3pt;z-index:251671552;visibility:visible;mso-wrap-style:square;mso-width-percent:0;mso-height-percent:0;mso-wrap-distance-left:9pt;mso-wrap-distance-top:0;mso-wrap-distance-right:9pt;mso-wrap-distance-bottom:0;mso-position-horizontal:right;mso-position-horizontal-relative:margin;mso-position-vertical:absolute;mso-position-vertical-relative:text;mso-width-percent:0;mso-height-percent:0;mso-width-relative:margin;mso-height-relative:margin;v-text-anchor:top" o:gfxdata="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" fillcolor="#edefe0 [351]" strokeweight=".5pt">
+              <v:shape w14:anchorId="36B7448B" id="文本框 23" o:spid="_x0000_s1034" type="#_x0000_t202" style="position:absolute;margin-left:285.35pt;margin-top:1.95pt;width:244.3pt;height:196.9pt;z-index:251671552;visibility:visible;mso-wrap-style:square;mso-width-percent:0;mso-height-percent:0;mso-wrap-distance-left:9pt;mso-wrap-distance-top:0;mso-wrap-distance-right:9pt;mso-wrap-distance-bottom:0;mso-position-horizontal:absolute;mso-position-horizontal-relative:margin;mso-position-vertical:absolute;mso-position-vertical-relative:text;mso-width-percent:0;mso-height-percent:0;mso-width-relative:margin;mso-height-relative:margin;v-text-anchor:top" o:gfxdata="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" fillcolor="#edefe0 [351]" strokeweight=".5pt">
                 <v:textbox>
                   <w:txbxContent>
                     <w:p>
-                      <w:bookmarkStart w:id="1" w:name="_GoBack"/>
                       <w:r>
                         <w:rPr>
                           <w:rFonts w:hint="eastAsia"/>
@@ -3574,11 +3441,21 @@
                         <w:t>收获：</w:t>
                       </w:r>
                     </w:p>
-                    <w:p/>
-                    <w:p/>
+                    <w:p>
+                      <w:pPr>
+                        <w:rPr>
+                          <w:rFonts w:hint="eastAsia"/>
+                        </w:rPr>
+                      </w:pPr>
+                    </w:p>
                     <w:p/>
                     <w:p/>
                     <w:p>
+                      <w:pPr>
+                        <w:rPr>
+                          <w:rFonts w:hint="eastAsia"/>
+                        </w:rPr>
+                      </w:pPr>
                       <w:r>
                         <w:rPr>
                           <w:rFonts w:hint="eastAsia"/>
@@ -3586,8 +3463,6 @@
                         <w:t>建议：</w:t>
                       </w:r>
                     </w:p>
-                    <w:bookmarkEnd w:id="1"/>
-                    <w:p/>
                   </w:txbxContent>
                 </v:textbox>
                 <w10:wrap anchorx="margin"/>
@@ -3657,29 +3532,14 @@
         </w:rPr>
       </w:pPr>
     </w:p>
-    <w:p>
-      <w:pPr>
-        <w:spacing w:line="400" w:lineRule="exact"/>
-        <w:jc w:val="left"/>
-        <w:rPr>
-          <w:rFonts w:ascii="宋体" w:eastAsia="宋体" w:hAnsi="宋体"/>
-          <w:szCs w:val="21"/>
-        </w:rPr>
-      </w:pPr>
-    </w:p>
-    <w:p>
-      <w:pPr>
-        <w:spacing w:line="400" w:lineRule="exact"/>
-        <w:jc w:val="left"/>
-        <w:rPr>
-          <w:rFonts w:ascii="宋体" w:eastAsia="宋体" w:hAnsi="宋体"/>
-          <w:szCs w:val="21"/>
-        </w:rPr>
-      </w:pPr>
-    </w:p>
     <w:p/>
     <w:sectPr>
-      <w:headerReference w:type="default" r:id="rId13"/>
+      <w:headerReference w:type="even" r:id="rId13"/>
+      <w:headerReference w:type="default" r:id="rId14"/>
+      <w:footerReference w:type="even" r:id="rId15"/>
+      <w:footerReference w:type="default" r:id="rId16"/>
+      <w:headerReference w:type="first" r:id="rId17"/>
+      <w:footerReference w:type="first" r:id="rId18"/>
       <w:pgSz w:w="11906" w:h="16838"/>
       <w:pgMar w:top="0" w:right="567" w:bottom="0" w:left="567" w:header="0" w:footer="0" w:gutter="0"/>
       <w:cols w:num="2" w:space="425"/>
@@ -3708,6 +3568,36 @@
 </w:endnotes>
 </file>
 
+<file path=word/footer1.xml><?xml version="1.0" encoding="utf-8"?>
+<w:ftr xmlns:wpc="http://schemas.microsoft.com/office/word/2010/wordprocessingCanvas" xmlns:cx="http://schemas.microsoft.com/office/drawing/2014/chartex" xmlns:cx1="http://schemas.microsoft.com/office/drawing/2015/9/8/chartex" xmlns:cx2="http://schemas.microsoft.com/office/drawing/2015/10/21/chartex" xmlns:cx3="http://schemas.microsoft.com/office/drawing/2016/5/9/chartex" xmlns:cx4="http://schemas.microsoft.com/office/drawing/2016/5/10/chartex" xmlns:cx5="http://schemas.microsoft.com/office/drawing/2016/5/11/chartex" xmlns:cx6="http://schemas.microsoft.com/office/drawing/2016/5/12/chartex" xmlns:cx7="http://schemas.microsoft.com/office/drawing/2016/5/13/chartex" xmlns:cx8="http://schemas.microsoft.com/office/drawing/2016/5/14/chartex" xmlns:mc="http://schemas.openxmlformats.org/markup-compatibility/2006" xmlns:aink="http://schemas.microsoft.com/office/drawing/2016/ink" xmlns:am3d="http://schemas.microsoft.com/office/drawing/2017/model3d" xmlns:o="urn:schemas-microsoft-com:office:office" xmlns:r="http://schemas.openxmlformats.org/officeDocument/2006/relationships" xmlns:m="http://schemas.openxmlformats.org/officeDocument/2006/math" xmlns:v="urn:schemas-microsoft-com:vml" xmlns:wp14="http://schemas.microsoft.com/office/word/2010/wordprocessingDrawing" xmlns:wp="http://schemas.openxmlformats.org/drawingml/2006/wordprocessingDrawing" xmlns:w10="urn:schemas-microsoft-com:office:word" xmlns:w="http://schemas.openxmlformats.org/wordprocessingml/2006/main" xmlns:w14="http://schemas.microsoft.com/office/word/2010/wordml" xmlns:w15="http://schemas.microsoft.com/office/word/2012/wordml" xmlns:w16cid="http://schemas.microsoft.com/office/word/2016/wordml/cid" xmlns:w16se="http://schemas.microsoft.com/office/word/2015/wordml/symex" xmlns:wpg="http://schemas.microsoft.com/office/word/2010/wordprocessingGroup" xmlns:wpi="http://schemas.microsoft.com/office/word/2010/wordprocessingInk" xmlns:wne="http://schemas.microsoft.com/office/word/2006/wordml" xmlns:wps="http://schemas.microsoft.com/office/word/2010/wordprocessingShape" mc:Ignorable="w14 w15 w16se w16cid wp14">
+  <w:p>
+    <w:pPr>
+      <w:pStyle w:val="a5"/>
+    </w:pPr>
+  </w:p>
+</w:ftr>
+</file>
+
+<file path=word/footer2.xml><?xml version="1.0" encoding="utf-8"?>
+<w:ftr xmlns:wpc="http://schemas.microsoft.com/office/word/2010/wordprocessingCanvas" xmlns:cx="http://schemas.microsoft.com/office/drawing/2014/chartex" xmlns:cx1="http://schemas.microsoft.com/office/drawing/2015/9/8/chartex" xmlns:cx2="http://schemas.microsoft.com/office/drawing/2015/10/21/chartex" xmlns:cx3="http://schemas.microsoft.com/office/drawing/2016/5/9/chartex" xmlns:cx4="http://schemas.microsoft.com/office/drawing/2016/5/10/chartex" xmlns:cx5="http://schemas.microsoft.com/office/drawing/2016/5/11/chartex" xmlns:cx6="http://schemas.microsoft.com/office/drawing/2016/5/12/chartex" xmlns:cx7="http://schemas.microsoft.com/office/drawing/2016/5/13/chartex" xmlns:cx8="http://schemas.microsoft.com/office/drawing/2016/5/14/chartex" xmlns:mc="http://schemas.openxmlformats.org/markup-compatibility/2006" xmlns:aink="http://schemas.microsoft.com/office/drawing/2016/ink" xmlns:am3d="http://schemas.microsoft.com/office/drawing/2017/model3d" xmlns:o="urn:schemas-microsoft-com:office:office" xmlns:r="http://schemas.openxmlformats.org/officeDocument/2006/relationships" xmlns:m="http://schemas.openxmlformats.org/officeDocument/2006/math" xmlns:v="urn:schemas-microsoft-com:vml" xmlns:wp14="http://schemas.microsoft.com/office/word/2010/wordprocessingDrawing" xmlns:wp="http://schemas.openxmlformats.org/drawingml/2006/wordprocessingDrawing" xmlns:w10="urn:schemas-microsoft-com:office:word" xmlns:w="http://schemas.openxmlformats.org/wordprocessingml/2006/main" xmlns:w14="http://schemas.microsoft.com/office/word/2010/wordml" xmlns:w15="http://schemas.microsoft.com/office/word/2012/wordml" xmlns:w16cid="http://schemas.microsoft.com/office/word/2016/wordml/cid" xmlns:w16se="http://schemas.microsoft.com/office/word/2015/wordml/symex" xmlns:wpg="http://schemas.microsoft.com/office/word/2010/wordprocessingGroup" xmlns:wpi="http://schemas.microsoft.com/office/word/2010/wordprocessingInk" xmlns:wne="http://schemas.microsoft.com/office/word/2006/wordml" xmlns:wps="http://schemas.microsoft.com/office/word/2010/wordprocessingShape" mc:Ignorable="w14 w15 w16se w16cid wp14">
+  <w:p>
+    <w:pPr>
+      <w:pStyle w:val="a5"/>
+    </w:pPr>
+  </w:p>
+</w:ftr>
+</file>
+
+<file path=word/footer3.xml><?xml version="1.0" encoding="utf-8"?>
+<w:ftr xmlns:wpc="http://schemas.microsoft.com/office/word/2010/wordprocessingCanvas" xmlns:cx="http://schemas.microsoft.com/office/drawing/2014/chartex" xmlns:cx1="http://schemas.microsoft.com/office/drawing/2015/9/8/chartex" xmlns:cx2="http://schemas.microsoft.com/office/drawing/2015/10/21/chartex" xmlns:cx3="http://schemas.microsoft.com/office/drawing/2016/5/9/chartex" xmlns:cx4="http://schemas.microsoft.com/office/drawing/2016/5/10/chartex" xmlns:cx5="http://schemas.microsoft.com/office/drawing/2016/5/11/chartex" xmlns:cx6="http://schemas.microsoft.com/office/drawing/2016/5/12/chartex" xmlns:cx7="http://schemas.microsoft.com/office/drawing/2016/5/13/chartex" xmlns:cx8="http://schemas.microsoft.com/office/drawing/2016/5/14/chartex" xmlns:mc="http://schemas.openxmlformats.org/markup-compatibility/2006" xmlns:aink="http://schemas.microsoft.com/office/drawing/2016/ink" xmlns:am3d="http://schemas.microsoft.com/office/drawing/2017/model3d" xmlns:o="urn:schemas-microsoft-com:office:office" xmlns:r="http://schemas.openxmlformats.org/officeDocument/2006/relationships" xmlns:m="http://schemas.openxmlformats.org/officeDocument/2006/math" xmlns:v="urn:schemas-microsoft-com:vml" xmlns:wp14="http://schemas.microsoft.com/office/word/2010/wordprocessingDrawing" xmlns:wp="http://schemas.openxmlformats.org/drawingml/2006/wordprocessingDrawing" xmlns:w10="urn:schemas-microsoft-com:office:word" xmlns:w="http://schemas.openxmlformats.org/wordprocessingml/2006/main" xmlns:w14="http://schemas.microsoft.com/office/word/2010/wordml" xmlns:w15="http://schemas.microsoft.com/office/word/2012/wordml" xmlns:w16cid="http://schemas.microsoft.com/office/word/2016/wordml/cid" xmlns:w16se="http://schemas.microsoft.com/office/word/2015/wordml/symex" xmlns:wpg="http://schemas.microsoft.com/office/word/2010/wordprocessingGroup" xmlns:wpi="http://schemas.microsoft.com/office/word/2010/wordprocessingInk" xmlns:wne="http://schemas.microsoft.com/office/word/2006/wordml" xmlns:wps="http://schemas.microsoft.com/office/word/2010/wordprocessingShape" mc:Ignorable="w14 w15 w16se w16cid wp14">
+  <w:p>
+    <w:pPr>
+      <w:pStyle w:val="a5"/>
+    </w:pPr>
+  </w:p>
+</w:ftr>
+</file>
+
 <file path=word/footnotes.xml><?xml version="1.0" encoding="utf-8"?>
 <w:footnotes xmlns:wpc="http://schemas.microsoft.com/office/word/2010/wordprocessingCanvas" xmlns:cx="http://schemas.microsoft.com/office/drawing/2014/chartex" xmlns:cx1="http://schemas.microsoft.com/office/drawing/2015/9/8/chartex" xmlns:cx2="http://schemas.microsoft.com/office/drawing/2015/10/21/chartex" xmlns:cx3="http://schemas.microsoft.com/office/drawing/2016/5/9/chartex" xmlns:cx4="http://schemas.microsoft.com/office/drawing/2016/5/10/chartex" xmlns:cx5="http://schemas.microsoft.com/office/drawing/2016/5/11/chartex" xmlns:cx6="http://schemas.microsoft.com/office/drawing/2016/5/12/chartex" xmlns:cx7="http://schemas.microsoft.com/office/drawing/2016/5/13/chartex" xmlns:cx8="http://schemas.microsoft.com/office/drawing/2016/5/14/chartex" xmlns:mc="http://schemas.openxmlformats.org/markup-compatibility/2006" xmlns:aink="http://schemas.microsoft.com/office/drawing/2016/ink" xmlns:am3d="http://schemas.microsoft.com/office/drawing/2017/model3d" xmlns:o="urn:schemas-microsoft-com:office:office" xmlns:r="http://schemas.openxmlformats.org/officeDocument/2006/relationships" xmlns:m="http://schemas.openxmlformats.org/officeDocument/2006/math" xmlns:v="urn:schemas-microsoft-com:vml" xmlns:wp14="http://schemas.microsoft.com/office/word/2010/wordprocessingDrawing" xmlns:wp="http://schemas.openxmlformats.org/drawingml/2006/wordprocessingDrawing" xmlns:w10="urn:schemas-microsoft-com:office:word" xmlns:w="http://schemas.openxmlformats.org/wordprocessingml/2006/main" xmlns:w14="http://schemas.microsoft.com/office/word/2010/wordml" xmlns:w15="http://schemas.microsoft.com/office/word/2012/wordml" xmlns:w16cid="http://schemas.microsoft.com/office/word/2016/wordml/cid" xmlns:w16se="http://schemas.microsoft.com/office/word/2015/wordml/symex" xmlns:wpg="http://schemas.microsoft.com/office/word/2010/wordprocessingGroup" xmlns:wpi="http://schemas.microsoft.com/office/word/2010/wordprocessingInk" xmlns:wne="http://schemas.microsoft.com/office/word/2006/wordml" xmlns:wps="http://schemas.microsoft.com/office/word/2010/wordprocessingShape" mc:Ignorable="w14 w15 w16se w16cid wp14">
   <w:footnote w:type="separator" w:id="-1">
@@ -3732,7 +3622,27 @@
   <w:p>
     <w:pPr>
       <w:pStyle w:val="a3"/>
+    </w:pPr>
+  </w:p>
+</w:hdr>
+</file>
+
+<file path=word/header2.xml><?xml version="1.0" encoding="utf-8"?>
+<w:hdr xmlns:wpc="http://schemas.microsoft.com/office/word/2010/wordprocessingCanvas" xmlns:cx="http://schemas.microsoft.com/office/drawing/2014/chartex" xmlns:cx1="http://schemas.microsoft.com/office/drawing/2015/9/8/chartex" xmlns:cx2="http://schemas.microsoft.com/office/drawing/2015/10/21/chartex" xmlns:cx3="http://schemas.microsoft.com/office/drawing/2016/5/9/chartex" xmlns:cx4="http://schemas.microsoft.com/office/drawing/2016/5/10/chartex" xmlns:cx5="http://schemas.microsoft.com/office/drawing/2016/5/11/chartex" xmlns:cx6="http://schemas.microsoft.com/office/drawing/2016/5/12/chartex" xmlns:cx7="http://schemas.microsoft.com/office/drawing/2016/5/13/chartex" xmlns:cx8="http://schemas.microsoft.com/office/drawing/2016/5/14/chartex" xmlns:mc="http://schemas.openxmlformats.org/markup-compatibility/2006" xmlns:aink="http://schemas.microsoft.com/office/drawing/2016/ink" xmlns:am3d="http://schemas.microsoft.com/office/drawing/2017/model3d" xmlns:o="urn:schemas-microsoft-com:office:office" xmlns:r="http://schemas.openxmlformats.org/officeDocument/2006/relationships" xmlns:m="http://schemas.openxmlformats.org/officeDocument/2006/math" xmlns:v="urn:schemas-microsoft-com:vml" xmlns:wp14="http://schemas.microsoft.com/office/word/2010/wordprocessingDrawing" xmlns:wp="http://schemas.openxmlformats.org/drawingml/2006/wordprocessingDrawing" xmlns:w10="urn:schemas-microsoft-com:office:word" xmlns:w="http://schemas.openxmlformats.org/wordprocessingml/2006/main" xmlns:w14="http://schemas.microsoft.com/office/word/2010/wordml" xmlns:w15="http://schemas.microsoft.com/office/word/2012/wordml" xmlns:w16cid="http://schemas.microsoft.com/office/word/2016/wordml/cid" xmlns:w16se="http://schemas.microsoft.com/office/word/2015/wordml/symex" xmlns:wpg="http://schemas.microsoft.com/office/word/2010/wordprocessingGroup" xmlns:wpi="http://schemas.microsoft.com/office/word/2010/wordprocessingInk" xmlns:wne="http://schemas.microsoft.com/office/word/2006/wordml" xmlns:wps="http://schemas.microsoft.com/office/word/2010/wordprocessingShape" mc:Ignorable="w14 w15 w16se w16cid wp14">
+  <w:p>
+    <w:pPr>
+      <w:pStyle w:val="a3"/>
       <w:jc w:val="both"/>
+    </w:pPr>
+  </w:p>
+</w:hdr>
+</file>
+
+<file path=word/header3.xml><?xml version="1.0" encoding="utf-8"?>
+<w:hdr xmlns:wpc="http://schemas.microsoft.com/office/word/2010/wordprocessingCanvas" xmlns:cx="http://schemas.microsoft.com/office/drawing/2014/chartex" xmlns:cx1="http://schemas.microsoft.com/office/drawing/2015/9/8/chartex" xmlns:cx2="http://schemas.microsoft.com/office/drawing/2015/10/21/chartex" xmlns:cx3="http://schemas.microsoft.com/office/drawing/2016/5/9/chartex" xmlns:cx4="http://schemas.microsoft.com/office/drawing/2016/5/10/chartex" xmlns:cx5="http://schemas.microsoft.com/office/drawing/2016/5/11/chartex" xmlns:cx6="http://schemas.microsoft.com/office/drawing/2016/5/12/chartex" xmlns:cx7="http://schemas.microsoft.com/office/drawing/2016/5/13/chartex" xmlns:cx8="http://schemas.microsoft.com/office/drawing/2016/5/14/chartex" xmlns:mc="http://schemas.openxmlformats.org/markup-compatibility/2006" xmlns:aink="http://schemas.microsoft.com/office/drawing/2016/ink" xmlns:am3d="http://schemas.microsoft.com/office/drawing/2017/model3d" xmlns:o="urn:schemas-microsoft-com:office:office" xmlns:r="http://schemas.openxmlformats.org/officeDocument/2006/relationships" xmlns:m="http://schemas.openxmlformats.org/officeDocument/2006/math" xmlns:v="urn:schemas-microsoft-com:vml" xmlns:wp14="http://schemas.microsoft.com/office/word/2010/wordprocessingDrawing" xmlns:wp="http://schemas.openxmlformats.org/drawingml/2006/wordprocessingDrawing" xmlns:w10="urn:schemas-microsoft-com:office:word" xmlns:w="http://schemas.openxmlformats.org/wordprocessingml/2006/main" xmlns:w14="http://schemas.microsoft.com/office/word/2010/wordml" xmlns:w15="http://schemas.microsoft.com/office/word/2012/wordml" xmlns:w16cid="http://schemas.microsoft.com/office/word/2016/wordml/cid" xmlns:w16se="http://schemas.microsoft.com/office/word/2015/wordml/symex" xmlns:wpg="http://schemas.microsoft.com/office/word/2010/wordprocessingGroup" xmlns:wpi="http://schemas.microsoft.com/office/word/2010/wordprocessingInk" xmlns:wne="http://schemas.microsoft.com/office/word/2006/wordml" xmlns:wps="http://schemas.microsoft.com/office/word/2010/wordprocessingShape" mc:Ignorable="w14 w15 w16se w16cid wp14">
+  <w:p>
+    <w:pPr>
+      <w:pStyle w:val="a3"/>
     </w:pPr>
   </w:p>
 </w:hdr>

</xml_diff>